<commit_message>
working on final version
</commit_message>
<xml_diff>
--- a/MS/Majumdar et al Manuscript V3 - SBM.docx
+++ b/MS/Majumdar et al Manuscript V3 - SBM.docx
@@ -169,7 +169,6 @@
           <w:id w:val="173922312"/>
           <w:citation/>
         </w:sdtPr>
-        <w:sdtEndPr/>
         <w:sdtContent>
           <w:r>
             <w:rPr>
@@ -225,7 +224,6 @@
           <w:id w:val="-1890557603"/>
           <w:citation/>
         </w:sdtPr>
-        <w:sdtEndPr/>
         <w:sdtContent>
           <w:r>
             <w:rPr>
@@ -281,7 +279,6 @@
           <w:id w:val="-2059309249"/>
           <w:citation/>
         </w:sdtPr>
-        <w:sdtEndPr/>
         <w:sdtContent>
           <w:r>
             <w:rPr>
@@ -337,7 +334,6 @@
           <w:id w:val="906431014"/>
           <w:citation/>
         </w:sdtPr>
-        <w:sdtEndPr/>
         <w:sdtContent>
           <w:r>
             <w:rPr>
@@ -409,7 +405,6 @@
           <w:id w:val="1456910497"/>
           <w:citation/>
         </w:sdtPr>
-        <w:sdtEndPr/>
         <w:sdtContent>
           <w:r>
             <w:rPr>
@@ -456,6 +451,545 @@
         </w:rPr>
         <w:t>.</w:t>
       </w:r>
+      <w:r>
+        <w:rPr>
+          <w:rFonts w:ascii="Times New Roman" w:eastAsia="Times New Roman" w:hAnsi="Times New Roman" w:cs="Times New Roman"/>
+          <w:sz w:val="24"/>
+        </w:rPr>
+        <w:t xml:space="preserve"> These models carry out the above assessment </w:t>
+      </w:r>
+      <w:r>
+        <w:rPr>
+          <w:rFonts w:ascii="Times New Roman" w:eastAsia="Times New Roman" w:hAnsi="Times New Roman" w:cs="Times New Roman"/>
+          <w:i/>
+          <w:iCs/>
+          <w:sz w:val="24"/>
+        </w:rPr>
+        <w:t xml:space="preserve">in silico, </w:t>
+      </w:r>
+      <w:r>
+        <w:rPr>
+          <w:rFonts w:ascii="Times New Roman" w:eastAsia="Times New Roman" w:hAnsi="Times New Roman" w:cs="Times New Roman"/>
+          <w:sz w:val="24"/>
+        </w:rPr>
+        <w:t xml:space="preserve">i.e. without </w:t>
+      </w:r>
+      <w:proofErr w:type="gramStart"/>
+      <w:r>
+        <w:rPr>
+          <w:rFonts w:ascii="Times New Roman" w:eastAsia="Times New Roman" w:hAnsi="Times New Roman" w:cs="Times New Roman"/>
+          <w:sz w:val="24"/>
+        </w:rPr>
+        <w:t>actually</w:t>
+      </w:r>
+      <w:r>
+        <w:rPr>
+          <w:rFonts w:ascii="Times New Roman" w:eastAsia="Times New Roman" w:hAnsi="Times New Roman" w:cs="Times New Roman"/>
+          <w:sz w:val="24"/>
+        </w:rPr>
+        <w:t xml:space="preserve"> </w:t>
+      </w:r>
+      <w:r>
+        <w:rPr>
+          <w:rFonts w:ascii="Times New Roman" w:eastAsia="Times New Roman" w:hAnsi="Times New Roman" w:cs="Times New Roman"/>
+          <w:sz w:val="24"/>
+        </w:rPr>
+        <w:t>performing</w:t>
+      </w:r>
+      <w:proofErr w:type="gramEnd"/>
+      <w:r>
+        <w:rPr>
+          <w:rFonts w:ascii="Times New Roman" w:eastAsia="Times New Roman" w:hAnsi="Times New Roman" w:cs="Times New Roman"/>
+          <w:sz w:val="24"/>
+        </w:rPr>
+        <w:t xml:space="preserve"> the experiments, and using quantitative modelling techniques instead that predict chemical properties of compounds using molecular descriptors. In the </w:t>
+      </w:r>
+      <w:proofErr w:type="gramStart"/>
+      <w:r>
+        <w:rPr>
+          <w:rFonts w:ascii="Times New Roman" w:eastAsia="Times New Roman" w:hAnsi="Times New Roman" w:cs="Times New Roman"/>
+          <w:sz w:val="24"/>
+        </w:rPr>
+        <w:t>early stages</w:t>
+      </w:r>
+      <w:proofErr w:type="gramEnd"/>
+      <w:r>
+        <w:rPr>
+          <w:rFonts w:ascii="Times New Roman" w:eastAsia="Times New Roman" w:hAnsi="Times New Roman" w:cs="Times New Roman"/>
+          <w:sz w:val="24"/>
+        </w:rPr>
+        <w:t xml:space="preserve"> of QSAR </w:t>
+      </w:r>
+      <w:r>
+        <w:rPr>
+          <w:rFonts w:ascii="Times New Roman" w:eastAsia="Times New Roman" w:hAnsi="Times New Roman" w:cs="Times New Roman"/>
+          <w:sz w:val="24"/>
+        </w:rPr>
+        <w:t>during the middle of the 20</w:t>
+      </w:r>
+      <w:r>
+        <w:rPr>
+          <w:rFonts w:ascii="Times New Roman" w:eastAsia="Times New Roman" w:hAnsi="Times New Roman" w:cs="Times New Roman"/>
+          <w:sz w:val="24"/>
+          <w:vertAlign w:val="superscript"/>
+        </w:rPr>
+        <w:t>th</w:t>
+      </w:r>
+      <w:r>
+        <w:rPr>
+          <w:rFonts w:ascii="Times New Roman" w:eastAsia="Times New Roman" w:hAnsi="Times New Roman" w:cs="Times New Roman"/>
+          <w:sz w:val="24"/>
+        </w:rPr>
+        <w:t xml:space="preserve"> century</w:t>
+      </w:r>
+      <w:r>
+        <w:rPr>
+          <w:rFonts w:ascii="Times New Roman" w:eastAsia="Times New Roman" w:hAnsi="Times New Roman" w:cs="Times New Roman"/>
+          <w:sz w:val="24"/>
+        </w:rPr>
+        <w:t>, the effectiveness</w:t>
+      </w:r>
+      <w:r>
+        <w:rPr>
+          <w:rFonts w:ascii="Times New Roman" w:eastAsia="Times New Roman" w:hAnsi="Times New Roman" w:cs="Times New Roman"/>
+          <w:sz w:val="24"/>
+        </w:rPr>
+        <w:t xml:space="preserve"> of such approaches was limited by the handful of descriptors that could be calculated using the limited computational resources available. This situation has drastically changed in the past two or three decades. High-performance computing has enabled researchers to calculate hundreds or even thousands of descriptors using dedicated </w:t>
+      </w:r>
+      <w:proofErr w:type="spellStart"/>
+      <w:r>
+        <w:rPr>
+          <w:rFonts w:ascii="Times New Roman" w:eastAsia="Times New Roman" w:hAnsi="Times New Roman" w:cs="Times New Roman"/>
+          <w:sz w:val="24"/>
+        </w:rPr>
+        <w:t>softwares</w:t>
+      </w:r>
+      <w:proofErr w:type="spellEnd"/>
+      <w:r>
+        <w:rPr>
+          <w:rFonts w:ascii="Times New Roman" w:eastAsia="Times New Roman" w:hAnsi="Times New Roman" w:cs="Times New Roman"/>
+          <w:sz w:val="24"/>
+        </w:rPr>
+        <w:t xml:space="preserve"> </w:t>
+      </w:r>
+      <w:sdt>
+        <w:sdtPr>
+          <w:rPr>
+            <w:rFonts w:ascii="Times New Roman" w:eastAsia="Times New Roman" w:hAnsi="Times New Roman" w:cs="Times New Roman"/>
+            <w:sz w:val="24"/>
+          </w:rPr>
+          <w:id w:val="268357171"/>
+          <w:citation/>
+        </w:sdtPr>
+        <w:sdtContent>
+          <w:r>
+            <w:rPr>
+              <w:rFonts w:ascii="Times New Roman" w:eastAsia="Times New Roman" w:hAnsi="Times New Roman" w:cs="Times New Roman"/>
+              <w:sz w:val="24"/>
+            </w:rPr>
+            <w:fldChar w:fldCharType="begin"/>
+          </w:r>
+          <w:r>
+            <w:rPr>
+              <w:rFonts w:ascii="Times New Roman" w:eastAsia="Times New Roman" w:hAnsi="Times New Roman" w:cs="Times New Roman"/>
+              <w:sz w:val="24"/>
+            </w:rPr>
+            <w:instrText xml:space="preserve"> CITATION Pip10 \l 1033  \m Bas16</w:instrText>
+          </w:r>
+          <w:r>
+            <w:rPr>
+              <w:rFonts w:ascii="Times New Roman" w:eastAsia="Times New Roman" w:hAnsi="Times New Roman" w:cs="Times New Roman"/>
+              <w:sz w:val="24"/>
+            </w:rPr>
+            <w:fldChar w:fldCharType="separate"/>
+          </w:r>
+          <w:r>
+            <w:rPr>
+              <w:rFonts w:ascii="Times New Roman" w:eastAsia="Times New Roman" w:hAnsi="Times New Roman" w:cs="Times New Roman"/>
+              <w:noProof/>
+              <w:sz w:val="24"/>
+            </w:rPr>
+            <w:t>[6, 7]</w:t>
+          </w:r>
+          <w:r>
+            <w:rPr>
+              <w:rFonts w:ascii="Times New Roman" w:eastAsia="Times New Roman" w:hAnsi="Times New Roman" w:cs="Times New Roman"/>
+              <w:sz w:val="24"/>
+            </w:rPr>
+            <w:fldChar w:fldCharType="end"/>
+          </w:r>
+        </w:sdtContent>
+      </w:sdt>
+      <w:r>
+        <w:rPr>
+          <w:rFonts w:ascii="Times New Roman" w:eastAsia="Times New Roman" w:hAnsi="Times New Roman" w:cs="Times New Roman"/>
+          <w:sz w:val="24"/>
+        </w:rPr>
+        <w:t xml:space="preserve"> in a reasonable amount of time, thus generating a vast amount of information to potentially build effective models for chemical activity prediction. For this reason, the development, computation and usage of chemical descriptors has </w:t>
+      </w:r>
+      <w:proofErr w:type="gramStart"/>
+      <w:r>
+        <w:rPr>
+          <w:rFonts w:ascii="Times New Roman" w:eastAsia="Times New Roman" w:hAnsi="Times New Roman" w:cs="Times New Roman"/>
+          <w:sz w:val="24"/>
+        </w:rPr>
+        <w:t>a central role</w:t>
+      </w:r>
+      <w:proofErr w:type="gramEnd"/>
+      <w:r>
+        <w:rPr>
+          <w:rFonts w:ascii="Times New Roman" w:eastAsia="Times New Roman" w:hAnsi="Times New Roman" w:cs="Times New Roman"/>
+          <w:sz w:val="24"/>
+        </w:rPr>
+        <w:t xml:space="preserve"> in the present landscape of QSAR research.</w:t>
+      </w:r>
+    </w:p>
+    <w:p>
+      <w:pPr>
+        <w:spacing w:after="0" w:line="276" w:lineRule="auto"/>
+        <w:jc w:val="both"/>
+        <w:rPr>
+          <w:rFonts w:ascii="Times New Roman" w:eastAsia="Times New Roman" w:hAnsi="Times New Roman" w:cs="Times New Roman"/>
+          <w:i/>
+          <w:sz w:val="24"/>
+        </w:rPr>
+      </w:pPr>
+      <w:r>
+        <w:rPr>
+          <w:rFonts w:ascii="Times New Roman" w:eastAsia="Times New Roman" w:hAnsi="Times New Roman" w:cs="Times New Roman"/>
+          <w:sz w:val="24"/>
+        </w:rPr>
+        <w:t>In this paper, we co</w:t>
+      </w:r>
+      <w:r>
+        <w:rPr>
+          <w:rFonts w:ascii="Times New Roman" w:eastAsia="Times New Roman" w:hAnsi="Times New Roman" w:cs="Times New Roman"/>
+          <w:sz w:val="24"/>
+        </w:rPr>
+        <w:t xml:space="preserve">nsider two approaches towards QSAR descriptor calculation and present an evaluation of their utility. The first set of descriptors </w:t>
+      </w:r>
+      <w:sdt>
+        <w:sdtPr>
+          <w:rPr>
+            <w:rFonts w:ascii="Times New Roman" w:eastAsia="Times New Roman" w:hAnsi="Times New Roman" w:cs="Times New Roman"/>
+            <w:sz w:val="24"/>
+          </w:rPr>
+          <w:id w:val="1447583834"/>
+          <w:citation/>
+        </w:sdtPr>
+        <w:sdtContent>
+          <w:r>
+            <w:rPr>
+              <w:rFonts w:ascii="Times New Roman" w:eastAsia="Times New Roman" w:hAnsi="Times New Roman" w:cs="Times New Roman"/>
+              <w:sz w:val="24"/>
+            </w:rPr>
+            <w:fldChar w:fldCharType="begin"/>
+          </w:r>
+          <w:r>
+            <w:rPr>
+              <w:rFonts w:ascii="Times New Roman" w:eastAsia="Times New Roman" w:hAnsi="Times New Roman" w:cs="Times New Roman"/>
+              <w:sz w:val="24"/>
+            </w:rPr>
+            <w:instrText xml:space="preserve">CITATION Bas881 \m Ste90 \m Syb95 \m Bas93 \l 1033 </w:instrText>
+          </w:r>
+          <w:r>
+            <w:rPr>
+              <w:rFonts w:ascii="Times New Roman" w:eastAsia="Times New Roman" w:hAnsi="Times New Roman" w:cs="Times New Roman"/>
+              <w:sz w:val="24"/>
+            </w:rPr>
+            <w:fldChar w:fldCharType="separate"/>
+          </w:r>
+          <w:r>
+            <w:rPr>
+              <w:rFonts w:ascii="Times New Roman" w:eastAsia="Times New Roman" w:hAnsi="Times New Roman" w:cs="Times New Roman"/>
+              <w:noProof/>
+              <w:sz w:val="24"/>
+            </w:rPr>
+            <w:t>[8, 9, 10, 11]</w:t>
+          </w:r>
+          <w:r>
+            <w:rPr>
+              <w:rFonts w:ascii="Times New Roman" w:eastAsia="Times New Roman" w:hAnsi="Times New Roman" w:cs="Times New Roman"/>
+              <w:sz w:val="24"/>
+            </w:rPr>
+            <w:fldChar w:fldCharType="end"/>
+          </w:r>
+        </w:sdtContent>
+      </w:sdt>
+      <w:r>
+        <w:rPr>
+          <w:rFonts w:ascii="Times New Roman" w:eastAsia="Times New Roman" w:hAnsi="Times New Roman" w:cs="Times New Roman"/>
+          <w:sz w:val="24"/>
+        </w:rPr>
+        <w:t xml:space="preserve"> consist of those developed and used by </w:t>
+      </w:r>
+      <w:proofErr w:type="spellStart"/>
+      <w:r>
+        <w:rPr>
+          <w:rFonts w:ascii="Times New Roman" w:eastAsia="Times New Roman" w:hAnsi="Times New Roman" w:cs="Times New Roman"/>
+          <w:sz w:val="24"/>
+        </w:rPr>
+        <w:t>Basak</w:t>
+      </w:r>
+      <w:proofErr w:type="spellEnd"/>
+      <w:r>
+        <w:rPr>
+          <w:rFonts w:ascii="Times New Roman" w:eastAsia="Times New Roman" w:hAnsi="Times New Roman" w:cs="Times New Roman"/>
+          <w:sz w:val="24"/>
+        </w:rPr>
+        <w:t xml:space="preserve"> and coworkers over the past decades towards effective QSAR model deployment </w:t>
+      </w:r>
+      <w:sdt>
+        <w:sdtPr>
+          <w:rPr>
+            <w:rFonts w:ascii="Times New Roman" w:eastAsia="Times New Roman" w:hAnsi="Times New Roman" w:cs="Times New Roman"/>
+            <w:sz w:val="24"/>
+          </w:rPr>
+          <w:id w:val="-1655140895"/>
+          <w:citation/>
+        </w:sdtPr>
+        <w:sdtContent>
+          <w:r>
+            <w:rPr>
+              <w:rFonts w:ascii="Times New Roman" w:eastAsia="Times New Roman" w:hAnsi="Times New Roman" w:cs="Times New Roman"/>
+              <w:sz w:val="24"/>
+            </w:rPr>
+            <w:fldChar w:fldCharType="begin"/>
+          </w:r>
+          <w:r>
+            <w:rPr>
+              <w:rFonts w:ascii="Times New Roman" w:eastAsia="Times New Roman" w:hAnsi="Times New Roman" w:cs="Times New Roman"/>
+              <w:sz w:val="24"/>
+            </w:rPr>
+            <w:instrText>CITATION Bas99 \m Basaketal07 \m Bas16 \m Maj18 \l 1033  \m Bas872</w:instrText>
+          </w:r>
+          <w:r>
+            <w:rPr>
+              <w:rFonts w:ascii="Times New Roman" w:eastAsia="Times New Roman" w:hAnsi="Times New Roman" w:cs="Times New Roman"/>
+              <w:sz w:val="24"/>
+            </w:rPr>
+            <w:fldChar w:fldCharType="separate"/>
+          </w:r>
+          <w:r>
+            <w:rPr>
+              <w:rFonts w:ascii="Times New Roman" w:eastAsia="Times New Roman" w:hAnsi="Times New Roman" w:cs="Times New Roman"/>
+              <w:noProof/>
+              <w:sz w:val="24"/>
+            </w:rPr>
+            <w:t>[12, 13, 7, 14, 15]</w:t>
+          </w:r>
+          <w:r>
+            <w:rPr>
+              <w:rFonts w:ascii="Times New Roman" w:eastAsia="Times New Roman" w:hAnsi="Times New Roman" w:cs="Times New Roman"/>
+              <w:sz w:val="24"/>
+            </w:rPr>
+            <w:fldChar w:fldCharType="end"/>
+          </w:r>
+        </w:sdtContent>
+      </w:sdt>
+      <w:r>
+        <w:rPr>
+          <w:rFonts w:ascii="Times New Roman" w:eastAsia="Times New Roman" w:hAnsi="Times New Roman" w:cs="Times New Roman"/>
+          <w:sz w:val="24"/>
+        </w:rPr>
+        <w:t xml:space="preserve">. The second descriptor set has been developed by </w:t>
+      </w:r>
+      <w:proofErr w:type="spellStart"/>
+      <w:r>
+        <w:rPr>
+          <w:rFonts w:ascii="Times New Roman" w:eastAsia="Times New Roman" w:hAnsi="Times New Roman" w:cs="Times New Roman"/>
+          <w:sz w:val="24"/>
+        </w:rPr>
+        <w:t>Diudea</w:t>
+      </w:r>
+      <w:proofErr w:type="spellEnd"/>
+      <w:r>
+        <w:rPr>
+          <w:rFonts w:ascii="Times New Roman" w:eastAsia="Times New Roman" w:hAnsi="Times New Roman" w:cs="Times New Roman"/>
+          <w:sz w:val="24"/>
+        </w:rPr>
+        <w:t xml:space="preserve"> and coworkers using in-house </w:t>
+      </w:r>
+      <w:proofErr w:type="spellStart"/>
+      <w:r>
+        <w:rPr>
+          <w:rFonts w:ascii="Times New Roman" w:eastAsia="Times New Roman" w:hAnsi="Times New Roman" w:cs="Times New Roman"/>
+          <w:sz w:val="24"/>
+        </w:rPr>
+        <w:t>softwares</w:t>
+      </w:r>
+      <w:proofErr w:type="spellEnd"/>
+      <w:r>
+        <w:rPr>
+          <w:rFonts w:ascii="Times New Roman" w:eastAsia="Times New Roman" w:hAnsi="Times New Roman" w:cs="Times New Roman"/>
+          <w:sz w:val="24"/>
+        </w:rPr>
+        <w:t xml:space="preserve"> Schrodinger and </w:t>
+      </w:r>
+      <w:proofErr w:type="spellStart"/>
+      <w:r>
+        <w:rPr>
+          <w:rFonts w:ascii="Times New Roman" w:eastAsia="Times New Roman" w:hAnsi="Times New Roman" w:cs="Times New Roman"/>
+          <w:sz w:val="24"/>
+        </w:rPr>
+        <w:t>TopoCluj</w:t>
+      </w:r>
+      <w:proofErr w:type="spellEnd"/>
+      <w:r>
+        <w:rPr>
+          <w:rFonts w:ascii="Times New Roman" w:eastAsia="Times New Roman" w:hAnsi="Times New Roman" w:cs="Times New Roman"/>
+          <w:sz w:val="24"/>
+        </w:rPr>
+        <w:t xml:space="preserve"> </w:t>
+      </w:r>
+      <w:r>
+        <w:rPr>
+          <w:rFonts w:ascii="Times New Roman" w:eastAsia="Times New Roman" w:hAnsi="Times New Roman" w:cs="Times New Roman"/>
+          <w:color w:val="FF0000"/>
+          <w:sz w:val="24"/>
+        </w:rPr>
+        <w:t>[refs]</w:t>
+      </w:r>
+      <w:r>
+        <w:rPr>
+          <w:rFonts w:ascii="Times New Roman" w:eastAsia="Times New Roman" w:hAnsi="Times New Roman" w:cs="Times New Roman"/>
+          <w:sz w:val="24"/>
+        </w:rPr>
+        <w:t xml:space="preserve">. Examples of their effectiveness in mapping the chemical activity landscape include </w:t>
+      </w:r>
+      <w:r>
+        <w:rPr>
+          <w:rFonts w:ascii="Times New Roman" w:eastAsia="Times New Roman" w:hAnsi="Times New Roman" w:cs="Times New Roman"/>
+          <w:color w:val="FF0000"/>
+          <w:sz w:val="24"/>
+        </w:rPr>
+        <w:t xml:space="preserve">[refs of some </w:t>
+      </w:r>
+      <w:proofErr w:type="spellStart"/>
+      <w:r>
+        <w:rPr>
+          <w:rFonts w:ascii="Times New Roman" w:eastAsia="Times New Roman" w:hAnsi="Times New Roman" w:cs="Times New Roman"/>
+          <w:color w:val="FF0000"/>
+          <w:sz w:val="24"/>
+        </w:rPr>
+        <w:t>Diudea</w:t>
+      </w:r>
+      <w:proofErr w:type="spellEnd"/>
+      <w:r>
+        <w:rPr>
+          <w:rFonts w:ascii="Times New Roman" w:eastAsia="Times New Roman" w:hAnsi="Times New Roman" w:cs="Times New Roman"/>
+          <w:color w:val="FF0000"/>
+          <w:sz w:val="24"/>
+        </w:rPr>
+        <w:t xml:space="preserve"> group papers that used their indices]</w:t>
+      </w:r>
+      <w:bookmarkStart w:id="0" w:name="_GoBack"/>
+      <w:bookmarkEnd w:id="0"/>
+      <w:r>
+        <w:rPr>
+          <w:rFonts w:ascii="Times New Roman" w:eastAsia="Times New Roman" w:hAnsi="Times New Roman" w:cs="Times New Roman"/>
+          <w:sz w:val="24"/>
+        </w:rPr>
+        <w:t>.</w:t>
+      </w:r>
+      <w:r>
+        <w:rPr>
+          <w:rFonts w:ascii="Times New Roman" w:eastAsia="Times New Roman" w:hAnsi="Times New Roman" w:cs="Times New Roman"/>
+          <w:sz w:val="24"/>
+        </w:rPr>
+        <w:t xml:space="preserve"> </w:t>
+      </w:r>
+      <w:r>
+        <w:rPr>
+          <w:rFonts w:ascii="Times New Roman" w:eastAsia="Times New Roman" w:hAnsi="Times New Roman" w:cs="Times New Roman"/>
+          <w:sz w:val="24"/>
+        </w:rPr>
+        <w:t>Keeping the above in mind, the goal of our collaborative pa</w:t>
+      </w:r>
+      <w:r>
+        <w:rPr>
+          <w:rFonts w:ascii="Times New Roman" w:eastAsia="Times New Roman" w:hAnsi="Times New Roman" w:cs="Times New Roman"/>
+          <w:sz w:val="24"/>
+        </w:rPr>
+        <w:t xml:space="preserve">per </w:t>
+      </w:r>
+      <w:r>
+        <w:rPr>
+          <w:rFonts w:ascii="Times New Roman" w:eastAsia="Times New Roman" w:hAnsi="Times New Roman" w:cs="Times New Roman"/>
+          <w:sz w:val="24"/>
+        </w:rPr>
+        <w:t>is</w:t>
+      </w:r>
+      <w:r>
+        <w:rPr>
+          <w:rFonts w:ascii="Times New Roman" w:eastAsia="Times New Roman" w:hAnsi="Times New Roman" w:cs="Times New Roman"/>
+          <w:sz w:val="24"/>
+        </w:rPr>
+        <w:t xml:space="preserve"> two-fold: 1) </w:t>
+      </w:r>
+      <w:r>
+        <w:rPr>
+          <w:rFonts w:ascii="Times New Roman" w:eastAsia="Times New Roman" w:hAnsi="Times New Roman" w:cs="Times New Roman"/>
+          <w:sz w:val="24"/>
+        </w:rPr>
+        <w:t>Present a comparison of the two predictor sets (separately and combined)</w:t>
+      </w:r>
+      <w:r>
+        <w:rPr>
+          <w:rFonts w:ascii="Times New Roman" w:eastAsia="Times New Roman" w:hAnsi="Times New Roman" w:cs="Times New Roman"/>
+          <w:sz w:val="24"/>
+        </w:rPr>
+        <w:t xml:space="preserve"> for the </w:t>
+      </w:r>
+      <w:r>
+        <w:rPr>
+          <w:rFonts w:ascii="Times New Roman" w:eastAsia="Times New Roman" w:hAnsi="Times New Roman" w:cs="Times New Roman"/>
+          <w:sz w:val="24"/>
+        </w:rPr>
+        <w:t xml:space="preserve">mutagenicity assessment </w:t>
+      </w:r>
+      <w:r>
+        <w:rPr>
+          <w:rFonts w:ascii="Times New Roman" w:eastAsia="Times New Roman" w:hAnsi="Times New Roman" w:cs="Times New Roman"/>
+          <w:sz w:val="24"/>
+        </w:rPr>
+        <w:t>of two data sets, viz., a homogeneous set of 95 aromatic and heteroaromatic amines and a structurally diverse set of 508 chemicals</w:t>
+      </w:r>
+      <w:r>
+        <w:rPr>
+          <w:rFonts w:ascii="Times New Roman" w:eastAsia="Times New Roman" w:hAnsi="Times New Roman" w:cs="Times New Roman"/>
+          <w:sz w:val="24"/>
+        </w:rPr>
+        <w:t xml:space="preserve"> using a battery of various statistical and machine learning approaches</w:t>
+      </w:r>
+      <w:r>
+        <w:rPr>
+          <w:rFonts w:ascii="Times New Roman" w:eastAsia="Times New Roman" w:hAnsi="Times New Roman" w:cs="Times New Roman"/>
+          <w:sz w:val="24"/>
+        </w:rPr>
+        <w:t xml:space="preserve">, and 2) </w:t>
+      </w:r>
+      <w:r>
+        <w:rPr>
+          <w:rFonts w:ascii="Times New Roman" w:eastAsia="Times New Roman" w:hAnsi="Times New Roman" w:cs="Times New Roman"/>
+          <w:sz w:val="24"/>
+        </w:rPr>
+        <w:t xml:space="preserve">use robust principal component analysis to </w:t>
+      </w:r>
+      <w:r>
+        <w:rPr>
+          <w:rFonts w:ascii="Times New Roman" w:eastAsia="Times New Roman" w:hAnsi="Times New Roman" w:cs="Times New Roman"/>
+          <w:sz w:val="24"/>
+        </w:rPr>
+        <w:t xml:space="preserve">explore </w:t>
+      </w:r>
+      <w:r>
+        <w:rPr>
+          <w:rFonts w:ascii="Times New Roman" w:eastAsia="Times New Roman" w:hAnsi="Times New Roman" w:cs="Times New Roman"/>
+          <w:sz w:val="24"/>
+        </w:rPr>
+        <w:t>how the combined set of descriptors map the underlying low-dimensional subspace of chemical properties.</w:t>
+      </w:r>
     </w:p>
     <w:p>
       <w:pPr>
@@ -470,7 +1004,7 @@
           <w:rFonts w:ascii="Times New Roman" w:eastAsia="Times New Roman" w:hAnsi="Times New Roman" w:cs="Times New Roman"/>
           <w:sz w:val="24"/>
         </w:rPr>
-        <w:t>This paper has a two-fold objective: 1) Apply computed molecular descriptors in the formulation of QSARs for the prediction of mutagenicity of two data sets, viz., a homogeneous set of 95 aromatic and heteroaromatic amines and a large as well as structurally diverse set of 508 chemicals, and 2) Use and comparison of a battery of various statistical and machine learning approaches in model building for mutagenicity assessment.</w:t>
+        <w:t>The rest of the paper is organized as follows. Section 2 presents the details of our methodology- data, descriptors, and techniques used for model building and validation. In section 3, we present and elaborate on the findings from our analysis. We conclude the paper with a discussion in section 4.</w:t>
       </w:r>
     </w:p>
     <w:p>
@@ -575,7 +1109,6 @@
           <w:id w:val="132920934"/>
           <w:citation/>
         </w:sdtPr>
-        <w:sdtEndPr/>
         <w:sdtContent>
           <w:r>
             <w:rPr>
@@ -604,7 +1137,7 @@
               <w:noProof/>
               <w:sz w:val="24"/>
             </w:rPr>
-            <w:t>[6]</w:t>
+            <w:t>[16]</w:t>
           </w:r>
           <w:r>
             <w:rPr>
@@ -640,7 +1173,6 @@
           <w:id w:val="1204441504"/>
           <w:citation/>
         </w:sdtPr>
-        <w:sdtEndPr/>
         <w:sdtContent>
           <w:r>
             <w:rPr>
@@ -672,7 +1204,7 @@
               <w:noProof/>
               <w:sz w:val="24"/>
             </w:rPr>
-            <w:t>[6]</w:t>
+            <w:t>[16]</w:t>
           </w:r>
           <w:r>
             <w:rPr>
@@ -754,7 +1286,6 @@
           <w:id w:val="473949159"/>
           <w:citation/>
         </w:sdtPr>
-        <w:sdtEndPr/>
         <w:sdtContent>
           <w:r>
             <w:rPr>
@@ -783,7 +1314,7 @@
               <w:noProof/>
               <w:sz w:val="24"/>
             </w:rPr>
-            <w:t>[7]</w:t>
+            <w:t>[17]</w:t>
           </w:r>
           <w:r>
             <w:rPr>
@@ -894,7 +1425,6 @@
           <w:i/>
           <w:sz w:val="24"/>
         </w:rPr>
-        <w:lastRenderedPageBreak/>
         <w:t xml:space="preserve">Table 1: Chemical classes of samples in the </w:t>
       </w:r>
       <w:proofErr w:type="gramStart"/>
@@ -1699,6 +2229,7 @@
                 <w:rFonts w:ascii="Times New Roman" w:eastAsia="Times New Roman" w:hAnsi="Times New Roman" w:cs="Times New Roman"/>
                 <w:sz w:val="24"/>
               </w:rPr>
+              <w:lastRenderedPageBreak/>
               <w:t>Amides, imides, lactams</w:t>
             </w:r>
           </w:p>
@@ -2266,7 +2797,30 @@
           <w:rFonts w:ascii="Times New Roman" w:eastAsia="Times New Roman" w:hAnsi="Times New Roman" w:cs="Times New Roman"/>
           <w:sz w:val="24"/>
         </w:rPr>
-        <w:t xml:space="preserve">, were calculated by the software POLLY </w:t>
+        <w:t xml:space="preserve">, were calculated by the </w:t>
+      </w:r>
+      <w:proofErr w:type="spellStart"/>
+      <w:r>
+        <w:rPr>
+          <w:rFonts w:ascii="Times New Roman" w:eastAsia="Times New Roman" w:hAnsi="Times New Roman" w:cs="Times New Roman"/>
+          <w:sz w:val="24"/>
+        </w:rPr>
+        <w:t>software</w:t>
+      </w:r>
+      <w:r>
+        <w:rPr>
+          <w:rFonts w:ascii="Times New Roman" w:eastAsia="Times New Roman" w:hAnsi="Times New Roman" w:cs="Times New Roman"/>
+          <w:sz w:val="24"/>
+        </w:rPr>
+        <w:t>s</w:t>
+      </w:r>
+      <w:proofErr w:type="spellEnd"/>
+      <w:r>
+        <w:rPr>
+          <w:rFonts w:ascii="Times New Roman" w:eastAsia="Times New Roman" w:hAnsi="Times New Roman" w:cs="Times New Roman"/>
+          <w:sz w:val="24"/>
+        </w:rPr>
+        <w:t xml:space="preserve"> POLLY </w:t>
       </w:r>
       <w:sdt>
         <w:sdtPr>
@@ -2277,7 +2831,6 @@
           <w:id w:val="-1033112389"/>
           <w:citation/>
         </w:sdtPr>
-        <w:sdtEndPr/>
         <w:sdtContent>
           <w:r>
             <w:rPr>
@@ -2349,7 +2902,6 @@
           <w:id w:val="-147442723"/>
           <w:citation/>
         </w:sdtPr>
-        <w:sdtEndPr/>
         <w:sdtContent>
           <w:r>
             <w:rPr>
@@ -2378,7 +2930,7 @@
               <w:noProof/>
               <w:sz w:val="24"/>
             </w:rPr>
-            <w:t>[9]</w:t>
+            <w:t>[18]</w:t>
           </w:r>
           <w:r>
             <w:rPr>
@@ -2405,7 +2957,6 @@
           <w:id w:val="-1504125511"/>
           <w:citation/>
         </w:sdtPr>
-        <w:sdtEndPr/>
         <w:sdtContent>
           <w:r>
             <w:rPr>
@@ -2434,7 +2985,7 @@
               <w:noProof/>
               <w:sz w:val="24"/>
             </w:rPr>
-            <w:t>[10]</w:t>
+            <w:t>[11]</w:t>
           </w:r>
           <w:r>
             <w:rPr>
@@ -2461,7 +3012,6 @@
           <w:id w:val="-1145200089"/>
           <w:citation/>
         </w:sdtPr>
-        <w:sdtEndPr/>
         <w:sdtContent>
           <w:r>
             <w:rPr>
@@ -2490,7 +3040,7 @@
               <w:noProof/>
               <w:sz w:val="24"/>
             </w:rPr>
-            <w:t>[11]</w:t>
+            <w:t>[9]</w:t>
           </w:r>
           <w:r>
             <w:rPr>
@@ -2555,7 +3105,6 @@
           <w:i/>
           <w:sz w:val="24"/>
         </w:rPr>
-        <w:lastRenderedPageBreak/>
         <w:t>2.3.1. Dimension reduction</w:t>
       </w:r>
     </w:p>
@@ -2583,7 +3132,6 @@
           <w:id w:val="2121337170"/>
           <w:citation/>
         </w:sdtPr>
-        <w:sdtEndPr/>
         <w:sdtContent>
           <w:r>
             <w:rPr>
@@ -2612,7 +3160,7 @@
               <w:noProof/>
               <w:sz w:val="24"/>
             </w:rPr>
-            <w:t>[12]</w:t>
+            <w:t>[19]</w:t>
           </w:r>
           <w:r>
             <w:rPr>
@@ -2639,7 +3187,6 @@
           <w:id w:val="228816165"/>
           <w:citation/>
         </w:sdtPr>
-        <w:sdtEndPr/>
         <w:sdtContent>
           <w:r>
             <w:rPr>
@@ -2668,7 +3215,7 @@
               <w:noProof/>
               <w:sz w:val="24"/>
             </w:rPr>
-            <w:t>[13, 14, 15]</w:t>
+            <w:t>[20, 21, 22]</w:t>
           </w:r>
           <w:r>
             <w:rPr>
@@ -2865,7 +3412,6 @@
           <w:id w:val="-1924019207"/>
           <w:citation/>
         </w:sdtPr>
-        <w:sdtEndPr/>
         <w:sdtContent>
           <w:r>
             <w:rPr>
@@ -2894,7 +3440,7 @@
               <w:noProof/>
               <w:sz w:val="24"/>
             </w:rPr>
-            <w:t>[15]</w:t>
+            <w:t>[22]</w:t>
           </w:r>
           <w:r>
             <w:rPr>
@@ -2921,7 +3467,6 @@
           <w:id w:val="81807566"/>
           <w:citation/>
         </w:sdtPr>
-        <w:sdtEndPr/>
         <w:sdtContent>
           <w:r>
             <w:rPr>
@@ -2950,7 +3495,7 @@
               <w:noProof/>
               <w:sz w:val="24"/>
             </w:rPr>
-            <w:t>[16]</w:t>
+            <w:t>[23]</w:t>
           </w:r>
           <w:r>
             <w:rPr>
@@ -3042,7 +3587,15 @@
           <w:rFonts w:ascii="Times New Roman" w:eastAsia="Times New Roman" w:hAnsi="Times New Roman" w:cs="Times New Roman"/>
           <w:sz w:val="24"/>
         </w:rPr>
-        <w:t>: Another popular method in QSAR literature, PLS uses latent variables to model the correlation between predictors and the response variables. Mainly used to build models used in prediction purposes, PLS obtains a sequence of linear regression coefficients by successively regressing orthogonal components in the data matrix on those in the response vector.</w:t>
+        <w:t xml:space="preserve">: Another popular method in QSAR literature, PLS uses latent variables to model the correlation between predictors and the response variables. Mainly used to build models used in prediction purposes, PLS obtains a sequence of linear regression </w:t>
+      </w:r>
+      <w:r>
+        <w:rPr>
+          <w:rFonts w:ascii="Times New Roman" w:eastAsia="Times New Roman" w:hAnsi="Times New Roman" w:cs="Times New Roman"/>
+          <w:sz w:val="24"/>
+        </w:rPr>
+        <w:lastRenderedPageBreak/>
+        <w:t>coefficients by successively regressing orthogonal components in the data matrix on those in the response vector.</w:t>
       </w:r>
     </w:p>
     <w:p>
@@ -3181,7 +3734,6 @@
           <w:id w:val="269204720"/>
           <w:citation/>
         </w:sdtPr>
-        <w:sdtEndPr/>
         <w:sdtContent>
           <w:r>
             <w:rPr>
@@ -3210,7 +3762,7 @@
               <w:noProof/>
               <w:sz w:val="24"/>
             </w:rPr>
-            <w:t>[17]</w:t>
+            <w:t>[24]</w:t>
           </w:r>
           <w:r>
             <w:rPr>
@@ -3283,15 +3835,7 @@
           <w:rFonts w:ascii="Times New Roman" w:eastAsia="Times New Roman" w:hAnsi="Times New Roman" w:cs="Times New Roman"/>
           <w:sz w:val="24"/>
         </w:rPr>
-        <w:t xml:space="preserve">Our goal in this paper is to assess and compare the predictive capabilities of different descriptor sets. Machine learning methods are known to produce models with high predictive performance, </w:t>
-      </w:r>
-      <w:r>
-        <w:rPr>
-          <w:rFonts w:ascii="Times New Roman" w:eastAsia="Times New Roman" w:hAnsi="Times New Roman" w:cs="Times New Roman"/>
-          <w:sz w:val="24"/>
-        </w:rPr>
-        <w:lastRenderedPageBreak/>
-        <w:t>even though interpreting them is often difficult [refs]. For this reason, we use the following two methods in our study.</w:t>
+        <w:t>Our goal in this paper is to assess and compare the predictive capabilities of different descriptor sets. Machine learning methods are known to produce models with high predictive performance, even though interpreting them is often difficult [refs]. For this reason, we use the following two methods in our study.</w:t>
       </w:r>
     </w:p>
     <w:p>
@@ -3326,7 +3870,6 @@
           <w:id w:val="-1493484482"/>
           <w:citation/>
         </w:sdtPr>
-        <w:sdtEndPr/>
         <w:sdtContent>
           <w:r>
             <w:rPr>
@@ -3355,7 +3898,7 @@
               <w:noProof/>
               <w:sz w:val="24"/>
             </w:rPr>
-            <w:t>[18, 19, 20]</w:t>
+            <w:t>[25, 26, 27]</w:t>
           </w:r>
           <w:r>
             <w:rPr>
@@ -3413,7 +3956,6 @@
           <w:id w:val="-452554081"/>
           <w:citation/>
         </w:sdtPr>
-        <w:sdtEndPr/>
         <w:sdtContent>
           <w:r>
             <w:rPr>
@@ -3442,7 +3984,7 @@
               <w:noProof/>
               <w:sz w:val="24"/>
             </w:rPr>
-            <w:t>[21, 22]</w:t>
+            <w:t>[28, 29]</w:t>
           </w:r>
           <w:r>
             <w:rPr>
@@ -3492,7 +4034,15 @@
           <w:rFonts w:ascii="Times New Roman" w:eastAsia="Times New Roman" w:hAnsi="Times New Roman" w:cs="Times New Roman"/>
           <w:sz w:val="24"/>
         </w:rPr>
-        <w:t>We use a ‘two-deep’ multi-split cross validation scheme to evaluate our predictive methods. Multi-split means we consider multiple random train-test splits of the data, build a model on the train partition, evaluate them on the test partition, and compare different methods using the average values of a metric (e.g. Root Mean Squared Error, Area Under Curve etc.) across all such test sets. This has been referred in the QSAR literature as Monte-Carlo Cross Validation</w:t>
+        <w:t xml:space="preserve">We use a ‘two-deep’ multi-split cross validation scheme to evaluate our predictive methods. Multi-split means we consider multiple random train-test splits of the data, build a model on the train partition, evaluate them on the test partition, and compare different methods using the average values of a metric (e.g. Root Mean Squared Error, Area Under Curve etc.) across all </w:t>
+      </w:r>
+      <w:r>
+        <w:rPr>
+          <w:rFonts w:ascii="Times New Roman" w:eastAsia="Times New Roman" w:hAnsi="Times New Roman" w:cs="Times New Roman"/>
+          <w:sz w:val="24"/>
+        </w:rPr>
+        <w:lastRenderedPageBreak/>
+        <w:t>such test sets. This has been referred in the QSAR literature as Monte-Carlo Cross Validation</w:t>
       </w:r>
       <w:r>
         <w:rPr>
@@ -3510,7 +4060,6 @@
           <w:id w:val="-88310744"/>
           <w:citation/>
         </w:sdtPr>
-        <w:sdtEndPr/>
         <w:sdtContent>
           <w:r>
             <w:rPr>
@@ -3539,7 +4088,7 @@
               <w:noProof/>
               <w:sz w:val="24"/>
             </w:rPr>
-            <w:t>[23]</w:t>
+            <w:t>[30]</w:t>
           </w:r>
           <w:r>
             <w:rPr>
@@ -3580,7 +4129,6 @@
           <w:id w:val="-10233304"/>
           <w:citation/>
         </w:sdtPr>
-        <w:sdtEndPr/>
         <w:sdtContent>
           <w:r>
             <w:rPr>
@@ -3609,7 +4157,7 @@
               <w:noProof/>
               <w:sz w:val="24"/>
             </w:rPr>
-            <w:t>[23, 24]</w:t>
+            <w:t>[30, 31]</w:t>
           </w:r>
           <w:r>
             <w:rPr>
@@ -3652,7 +4200,6 @@
           <w:id w:val="-780252572"/>
           <w:citation/>
         </w:sdtPr>
-        <w:sdtEndPr/>
         <w:sdtContent>
           <w:r>
             <w:rPr>
@@ -3673,6 +4220,13 @@
               <w:rFonts w:ascii="Times New Roman" w:eastAsia="Times New Roman" w:hAnsi="Times New Roman" w:cs="Times New Roman"/>
               <w:sz w:val="24"/>
             </w:rPr>
+            <w:instrText xml:space="preserve"> \m Maj13 \m Maj15</w:instrText>
+          </w:r>
+          <w:r>
+            <w:rPr>
+              <w:rFonts w:ascii="Times New Roman" w:eastAsia="Times New Roman" w:hAnsi="Times New Roman" w:cs="Times New Roman"/>
+              <w:sz w:val="24"/>
+            </w:rPr>
             <w:fldChar w:fldCharType="separate"/>
           </w:r>
           <w:r>
@@ -3681,7 +4235,7 @@
               <w:noProof/>
               <w:sz w:val="24"/>
             </w:rPr>
-            <w:t>[25, 26]</w:t>
+            <w:t>[32, 7, 33, 34]</w:t>
           </w:r>
           <w:r>
             <w:rPr>
@@ -3751,7 +4305,6 @@
           <w:id w:val="1561826814"/>
           <w:citation/>
         </w:sdtPr>
-        <w:sdtEndPr/>
         <w:sdtContent>
           <w:r>
             <w:rPr>
@@ -3780,7 +4333,7 @@
               <w:noProof/>
               <w:sz w:val="24"/>
             </w:rPr>
-            <w:t>[27]</w:t>
+            <w:t>[35]</w:t>
           </w:r>
           <w:r>
             <w:rPr>
@@ -4269,7 +4822,6 @@
                 <w:b/>
                 <w:sz w:val="24"/>
               </w:rPr>
-              <w:lastRenderedPageBreak/>
               <w:t>PLS</w:t>
             </w:r>
           </w:p>
@@ -6321,15 +6873,17 @@
         <w:jc w:val="both"/>
         <w:rPr>
           <w:rFonts w:ascii="Times New Roman" w:eastAsia="Times New Roman" w:hAnsi="Times New Roman" w:cs="Times New Roman"/>
+          <w:color w:val="FF0000"/>
           <w:sz w:val="24"/>
         </w:rPr>
       </w:pPr>
       <w:r>
         <w:rPr>
           <w:rFonts w:ascii="Times New Roman" w:eastAsia="Times New Roman" w:hAnsi="Times New Roman" w:cs="Times New Roman"/>
-          <w:sz w:val="24"/>
-        </w:rPr>
-        <w:t>For all descriptor sets, PLS has the best performance among all methods, while Boosting performs the best for the 95 amines data.</w:t>
+          <w:color w:val="FF0000"/>
+          <w:sz w:val="24"/>
+        </w:rPr>
+        <w:t>(Please expand)</w:t>
       </w:r>
     </w:p>
     <w:p>
@@ -6348,7 +6902,8 @@
           <w:rFonts w:ascii="Times New Roman" w:eastAsia="Times New Roman" w:hAnsi="Times New Roman" w:cs="Times New Roman"/>
           <w:sz w:val="24"/>
         </w:rPr>
-        <w:t>Methods that depend directly on sparse linear combinations of predictors: Lasso, SCAD do not perform well in either case. This means there is high degree of nonlinearity among the relationship between the responses and predictors, and activities of compounds are more dependent on lower-dimensional subspaces in the predictor space than individual predictors.</w:t>
+        <w:lastRenderedPageBreak/>
+        <w:t>For all descriptor sets, PLS has the best performance among all methods, while Boosting performs the best for the 95 amines data.</w:t>
       </w:r>
     </w:p>
     <w:p>
@@ -6367,7 +6922,7 @@
           <w:rFonts w:ascii="Times New Roman" w:eastAsia="Times New Roman" w:hAnsi="Times New Roman" w:cs="Times New Roman"/>
           <w:sz w:val="24"/>
         </w:rPr>
-        <w:t>PLS performs well in both cases. This implies there are low-dimensional substructures in the predictor spaces that are predictive of the responses.</w:t>
+        <w:t>Methods that depend directly on sparse linear combinations of predictors: Lasso, SCAD do not perform well in either case. This means there is high degree of nonlinearity among the relationship between the responses and predictors, and activities of compounds are more dependent on lower-dimensional subspaces in the predictor space than individual predictors.</w:t>
       </w:r>
     </w:p>
     <w:p>
@@ -6386,7 +6941,7 @@
           <w:rFonts w:ascii="Times New Roman" w:eastAsia="Times New Roman" w:hAnsi="Times New Roman" w:cs="Times New Roman"/>
           <w:sz w:val="24"/>
         </w:rPr>
-        <w:t>For the 508 compounds dataset, more predictors do not always equate to better prediction. A reason for this can be the fact that this dataset is composed of chemical compounds from diverse classes. In comparison, the homogeneous 95 compound dataset always gives better prediction with the combined set of predictors than either group of predictors alone.</w:t>
+        <w:t>PLS performs well in both cases. This implies there are low-dimensional substructures in the predictor spaces that are predictive of the responses.</w:t>
       </w:r>
     </w:p>
     <w:p>
@@ -6394,6 +6949,25 @@
         <w:tabs>
           <w:tab w:val="left" w:pos="1935"/>
         </w:tabs>
+        <w:jc w:val="both"/>
+        <w:rPr>
+          <w:rFonts w:ascii="Times New Roman" w:eastAsia="Times New Roman" w:hAnsi="Times New Roman" w:cs="Times New Roman"/>
+          <w:sz w:val="24"/>
+        </w:rPr>
+      </w:pPr>
+      <w:r>
+        <w:rPr>
+          <w:rFonts w:ascii="Times New Roman" w:eastAsia="Times New Roman" w:hAnsi="Times New Roman" w:cs="Times New Roman"/>
+          <w:sz w:val="24"/>
+        </w:rPr>
+        <w:t>For the 508 compounds dataset, more predictors do not always equate to better prediction. A reason for this can be the fact that this dataset is composed of chemical compounds from diverse classes. In comparison, the homogeneous 95 compound dataset always gives better prediction with the combined set of predictors than either group of predictors alone.</w:t>
+      </w:r>
+    </w:p>
+    <w:p>
+      <w:pPr>
+        <w:tabs>
+          <w:tab w:val="left" w:pos="1935"/>
+        </w:tabs>
         <w:rPr>
           <w:rFonts w:ascii="Times New Roman" w:eastAsia="Times New Roman" w:hAnsi="Times New Roman" w:cs="Times New Roman"/>
           <w:b/>
@@ -6408,7 +6982,28 @@
           <w:bCs/>
           <w:sz w:val="24"/>
         </w:rPr>
-        <w:t>3.2. Principal Component Analysis of descriptor sets.</w:t>
+        <w:t>3.2. Principal Component Analysis of descriptor sets</w:t>
+      </w:r>
+    </w:p>
+    <w:p>
+      <w:pPr>
+        <w:tabs>
+          <w:tab w:val="left" w:pos="1935"/>
+        </w:tabs>
+        <w:jc w:val="both"/>
+        <w:rPr>
+          <w:rFonts w:ascii="Times New Roman" w:eastAsia="Times New Roman" w:hAnsi="Times New Roman" w:cs="Times New Roman"/>
+          <w:color w:val="FF0000"/>
+          <w:sz w:val="24"/>
+        </w:rPr>
+      </w:pPr>
+      <w:r>
+        <w:rPr>
+          <w:rFonts w:ascii="Times New Roman" w:eastAsia="Times New Roman" w:hAnsi="Times New Roman" w:cs="Times New Roman"/>
+          <w:color w:val="FF0000"/>
+          <w:sz w:val="24"/>
+        </w:rPr>
+        <w:t>(Please add discussion)</w:t>
       </w:r>
     </w:p>
     <w:p>
@@ -8102,7 +8697,6 @@
               <w:rPr>
                 <w:rFonts w:ascii="Times New Roman" w:eastAsia="Times New Roman" w:hAnsi="Times New Roman" w:cs="Times New Roman"/>
               </w:rPr>
-              <w:lastRenderedPageBreak/>
               <w:t>vsurf_HL2 (0.06)</w:t>
             </w:r>
           </w:p>
@@ -10371,6 +10965,7 @@
           <w:bCs/>
           <w:sz w:val="24"/>
         </w:rPr>
+        <w:lastRenderedPageBreak/>
         <w:t>4. Discussion</w:t>
       </w:r>
     </w:p>
@@ -10510,16 +11105,7 @@
           <w:rFonts w:ascii="Times New Roman" w:eastAsia="Times New Roman" w:hAnsi="Times New Roman" w:cs="Times New Roman"/>
           <w:sz w:val="24"/>
         </w:rPr>
-        <w:t>Supplementary material (Supplementary tables 1-4) is avail</w:t>
-      </w:r>
-      <w:bookmarkStart w:id="0" w:name="_GoBack"/>
-      <w:bookmarkEnd w:id="0"/>
-      <w:r>
-        <w:rPr>
-          <w:rFonts w:ascii="Times New Roman" w:eastAsia="Times New Roman" w:hAnsi="Times New Roman" w:cs="Times New Roman"/>
-          <w:sz w:val="24"/>
-        </w:rPr>
-        <w:t>able on the publisher’s web site along with the published article.</w:t>
+        <w:t>Supplementary material (Supplementary tables 1-4) is available on the publisher’s web site along with the published article.</w:t>
       </w:r>
     </w:p>
     <w:p>
@@ -10590,7 +11176,6 @@
             <w:id w:val="111145805"/>
             <w:bibliography/>
           </w:sdtPr>
-          <w:sdtEndPr/>
           <w:sdtContent>
             <w:p>
               <w:pPr>
@@ -10636,7 +11221,7 @@
               </w:tblGrid>
               <w:tr>
                 <w:trPr>
-                  <w:divId w:val="974332451"/>
+                  <w:divId w:val="804271998"/>
                   <w:tblCellSpacing w:w="15" w:type="dxa"/>
                 </w:trPr>
                 <w:tc>
@@ -10688,7 +11273,7 @@
               </w:tr>
               <w:tr>
                 <w:trPr>
-                  <w:divId w:val="974332451"/>
+                  <w:divId w:val="804271998"/>
                   <w:tblCellSpacing w:w="15" w:type="dxa"/>
                 </w:trPr>
                 <w:tc>
@@ -10738,7 +11323,7 @@
               </w:tr>
               <w:tr>
                 <w:trPr>
-                  <w:divId w:val="974332451"/>
+                  <w:divId w:val="804271998"/>
                   <w:tblCellSpacing w:w="15" w:type="dxa"/>
                 </w:trPr>
                 <w:tc>
@@ -10781,15 +11366,7 @@
                         <w:rFonts w:ascii="Times New Roman" w:hAnsi="Times New Roman" w:cs="Times New Roman"/>
                         <w:noProof/>
                       </w:rPr>
-                      <w:t xml:space="preserve">C. M. Auer, J. V. Nabholz and K. P. Baetcke, "Mode of action and the assessment of chemical hazards in the presence of limited data: use of structure-activity relationships (SAR) under TSCA, </w:t>
-                    </w:r>
-                    <w:r>
-                      <w:rPr>
-                        <w:rFonts w:ascii="Times New Roman" w:hAnsi="Times New Roman" w:cs="Times New Roman"/>
-                        <w:noProof/>
-                      </w:rPr>
-                      <w:lastRenderedPageBreak/>
-                      <w:t xml:space="preserve">Section 5," </w:t>
+                      <w:t xml:space="preserve">C. M. Auer, J. V. Nabholz and K. P. Baetcke, "Mode of action and the assessment of chemical hazards in the presence of limited data: use of structure-activity relationships (SAR) under TSCA, Section 5," </w:t>
                     </w:r>
                     <w:r>
                       <w:rPr>
@@ -10812,7 +11389,7 @@
               </w:tr>
               <w:tr>
                 <w:trPr>
-                  <w:divId w:val="974332451"/>
+                  <w:divId w:val="804271998"/>
                   <w:tblCellSpacing w:w="15" w:type="dxa"/>
                 </w:trPr>
                 <w:tc>
@@ -10833,7 +11410,6 @@
                         <w:rFonts w:ascii="Times New Roman" w:hAnsi="Times New Roman" w:cs="Times New Roman"/>
                         <w:noProof/>
                       </w:rPr>
-                      <w:lastRenderedPageBreak/>
                       <w:t xml:space="preserve">[4] </w:t>
                     </w:r>
                   </w:p>
@@ -10879,7 +11455,7 @@
               </w:tr>
               <w:tr>
                 <w:trPr>
-                  <w:divId w:val="974332451"/>
+                  <w:divId w:val="804271998"/>
                   <w:tblCellSpacing w:w="15" w:type="dxa"/>
                 </w:trPr>
                 <w:tc>
@@ -10929,7 +11505,7 @@
               </w:tr>
               <w:tr>
                 <w:trPr>
-                  <w:divId w:val="974332451"/>
+                  <w:divId w:val="804271998"/>
                   <w:tblCellSpacing w:w="15" w:type="dxa"/>
                 </w:trPr>
                 <w:tc>
@@ -10972,30 +11548,14 @@
                         <w:rFonts w:ascii="Times New Roman" w:hAnsi="Times New Roman" w:cs="Times New Roman"/>
                         <w:noProof/>
                       </w:rPr>
-                      <w:t xml:space="preserve">A. Debnath, G. Debnath, A. Shusterman and C. Hansch, "A QSAR Investigation of the Role of Hydrophobicity in Regulating Muagenicity in the Ames Test: 1. Mutagenicity of Aromatic and Heteroaromatic Amines in Salmonella typhimurium TA98 and TA100," </w:t>
-                    </w:r>
-                    <w:r>
-                      <w:rPr>
-                        <w:rFonts w:ascii="Times New Roman" w:hAnsi="Times New Roman" w:cs="Times New Roman"/>
-                        <w:i/>
-                        <w:iCs/>
-                        <w:noProof/>
-                      </w:rPr>
-                      <w:t xml:space="preserve">Environ. Mol. Mutagen., </w:t>
-                    </w:r>
-                    <w:r>
-                      <w:rPr>
-                        <w:rFonts w:ascii="Times New Roman" w:hAnsi="Times New Roman" w:cs="Times New Roman"/>
-                        <w:noProof/>
-                      </w:rPr>
-                      <w:t xml:space="preserve">vol. 19, pp. 37-52, 1992. </w:t>
+                      <w:t>E. L. Piparo and A. Worth, "Review of QSAR Models and Software Tools for Predicting Developmental and Reproductive Toxicity," JRC Scientific and Technical Reports EUR 24522 EN, Ispra, Italy, 2010.</w:t>
                     </w:r>
                   </w:p>
                 </w:tc>
               </w:tr>
               <w:tr>
                 <w:trPr>
-                  <w:divId w:val="974332451"/>
+                  <w:divId w:val="804271998"/>
                   <w:tblCellSpacing w:w="15" w:type="dxa"/>
                 </w:trPr>
                 <w:tc>
@@ -11038,14 +11598,30 @@
                         <w:rFonts w:ascii="Times New Roman" w:hAnsi="Times New Roman" w:cs="Times New Roman"/>
                         <w:noProof/>
                       </w:rPr>
-                      <w:t xml:space="preserve">J. V. Soderman, CRC Handbook of Identified Carcinogens and Noncarcinogens: Carcinogenicity-Mutagenicity Database, Boca Raton, FL: CRC Press, 1982. </w:t>
+                      <w:t xml:space="preserve">S. C. Basak and S. Majumdar, "Current landscape of hierarchical QSAR modeling and its applications: Some comments on the importance of mathematical descriptors as well as rigorous statistical methods of model building and validation: Volume 1," in </w:t>
+                    </w:r>
+                    <w:r>
+                      <w:rPr>
+                        <w:rFonts w:ascii="Times New Roman" w:hAnsi="Times New Roman" w:cs="Times New Roman"/>
+                        <w:i/>
+                        <w:iCs/>
+                        <w:noProof/>
+                      </w:rPr>
+                      <w:t>Advances in Mathematical Chemistry and Applications</w:t>
+                    </w:r>
+                    <w:r>
+                      <w:rPr>
+                        <w:rFonts w:ascii="Times New Roman" w:hAnsi="Times New Roman" w:cs="Times New Roman"/>
+                        <w:noProof/>
+                      </w:rPr>
+                      <w:t>, Bentham e-Books, 2016, pp. 251-281.</w:t>
                     </w:r>
                   </w:p>
                 </w:tc>
               </w:tr>
               <w:tr>
                 <w:trPr>
-                  <w:divId w:val="974332451"/>
+                  <w:divId w:val="804271998"/>
                   <w:tblCellSpacing w:w="15" w:type="dxa"/>
                 </w:trPr>
                 <w:tc>
@@ -11095,7 +11671,7 @@
               </w:tr>
               <w:tr>
                 <w:trPr>
-                  <w:divId w:val="974332451"/>
+                  <w:divId w:val="804271998"/>
                   <w:tblCellSpacing w:w="15" w:type="dxa"/>
                 </w:trPr>
                 <w:tc>
@@ -11116,6 +11692,7 @@
                         <w:rFonts w:ascii="Times New Roman" w:hAnsi="Times New Roman" w:cs="Times New Roman"/>
                         <w:noProof/>
                       </w:rPr>
+                      <w:lastRenderedPageBreak/>
                       <w:t xml:space="preserve">[9] </w:t>
                     </w:r>
                   </w:p>
@@ -11138,14 +11715,14 @@
                         <w:rFonts w:ascii="Times New Roman" w:hAnsi="Times New Roman" w:cs="Times New Roman"/>
                         <w:noProof/>
                       </w:rPr>
-                      <w:t xml:space="preserve">MolconnZ v4.05, Quincy, MA: Hall Ass. Consult., 2003. </w:t>
+                      <w:t xml:space="preserve">J. Stewart, MOPAC Version 6.00, QCPE #455, Frank J. Seiler Research Laboratory: US Air Force Academy, CO, 1990. </w:t>
                     </w:r>
                   </w:p>
                 </w:tc>
               </w:tr>
               <w:tr>
                 <w:trPr>
-                  <w:divId w:val="974332451"/>
+                  <w:divId w:val="804271998"/>
                   <w:tblCellSpacing w:w="15" w:type="dxa"/>
                 </w:trPr>
                 <w:tc>
@@ -11188,14 +11765,14 @@
                         <w:rFonts w:ascii="Times New Roman" w:hAnsi="Times New Roman" w:cs="Times New Roman"/>
                         <w:noProof/>
                       </w:rPr>
-                      <w:t>S. Basak, G. Grunwald and A. Balaban, "TRIPLET," Copyright of the Regents of the University of Minnesota, 1993.</w:t>
+                      <w:t xml:space="preserve">Sybyl Version 6.2, St. Louis, MO: Tripos Associates, Inc., 1995. </w:t>
                     </w:r>
                   </w:p>
                 </w:tc>
               </w:tr>
               <w:tr>
                 <w:trPr>
-                  <w:divId w:val="974332451"/>
+                  <w:divId w:val="804271998"/>
                   <w:tblCellSpacing w:w="15" w:type="dxa"/>
                 </w:trPr>
                 <w:tc>
@@ -11238,14 +11815,14 @@
                         <w:rFonts w:ascii="Times New Roman" w:hAnsi="Times New Roman" w:cs="Times New Roman"/>
                         <w:noProof/>
                       </w:rPr>
-                      <w:t xml:space="preserve">J. Stewart, MOPAC Version 6.00, QCPE #455, Frank J. Seiler Research Laboratory: US Air Force Academy, CO, 1990. </w:t>
+                      <w:t>S. Basak, G. Grunwald and A. Balaban, "TRIPLET," Copyright of the Regents of the University of Minnesota, 1993.</w:t>
                     </w:r>
                   </w:p>
                 </w:tc>
               </w:tr>
               <w:tr>
                 <w:trPr>
-                  <w:divId w:val="974332451"/>
+                  <w:divId w:val="804271998"/>
                   <w:tblCellSpacing w:w="15" w:type="dxa"/>
                 </w:trPr>
                 <w:tc>
@@ -11288,7 +11865,7 @@
                         <w:rFonts w:ascii="Times New Roman" w:hAnsi="Times New Roman" w:cs="Times New Roman"/>
                         <w:noProof/>
                       </w:rPr>
-                      <w:t xml:space="preserve">S. C. Basak, "Mathematical Structural Descriptors of Molecules and Biomolecules: Background and Applications," in </w:t>
+                      <w:t xml:space="preserve">S. C. Basak, B. D. Gute and G. D. Grunwald, "A hierarchical approach to the development of QSAR models using topological, geometrical and quantum chemical parameters," in </w:t>
                     </w:r>
                     <w:r>
                       <w:rPr>
@@ -11297,21 +11874,21 @@
                         <w:iCs/>
                         <w:noProof/>
                       </w:rPr>
-                      <w:t>Advances in Mathematical Chemistry and Applications, volume 1</w:t>
+                      <w:t>Topological Indices and Related Descriptors in QSAR and QSPR</w:t>
                     </w:r>
                     <w:r>
                       <w:rPr>
                         <w:rFonts w:ascii="Times New Roman" w:hAnsi="Times New Roman" w:cs="Times New Roman"/>
                         <w:noProof/>
                       </w:rPr>
-                      <w:t>, S. C. Basak, G. Restrepo and J. L. Villaveces, Eds., Bentham eBooks, Bentham Science Publishers and Elsevier, 2015, pp. 3-23.</w:t>
+                      <w:t>, J. Devillers and A. T. Balaban, Eds., Amsterdam, The Netherlands, Gordon and Breach Science Publishers, 1999, pp. 675-696.</w:t>
                     </w:r>
                   </w:p>
                 </w:tc>
               </w:tr>
               <w:tr>
                 <w:trPr>
-                  <w:divId w:val="974332451"/>
+                  <w:divId w:val="804271998"/>
                   <w:tblCellSpacing w:w="15" w:type="dxa"/>
                 </w:trPr>
                 <w:tc>
@@ -11354,7 +11931,7 @@
                         <w:rFonts w:ascii="Times New Roman" w:hAnsi="Times New Roman" w:cs="Times New Roman"/>
                         <w:noProof/>
                       </w:rPr>
-                      <w:t xml:space="preserve">S. C. Basak, V. R. Magnusson, G. J. Niemi and R. R. Regal, "Determining structural similarity of chemicals using graph-theoretic indices," </w:t>
+                      <w:t xml:space="preserve">S. C. Basak, D. Mills, B. D. Gute and D. M. Hawkins, "Predicting Mutagenicity of Congeneric and Diverse Sets of Chemicals Using Computed Molecular Descriptors: A Hierarchical Approach," in </w:t>
                     </w:r>
                     <w:r>
                       <w:rPr>
@@ -11363,21 +11940,21 @@
                         <w:iCs/>
                         <w:noProof/>
                       </w:rPr>
-                      <w:t xml:space="preserve">Discrete Appl. Math., </w:t>
+                      <w:t>Quantitative structure-activity relationship (QSAR) models of mutagens and carcinogens</w:t>
                     </w:r>
                     <w:r>
                       <w:rPr>
                         <w:rFonts w:ascii="Times New Roman" w:hAnsi="Times New Roman" w:cs="Times New Roman"/>
                         <w:noProof/>
                       </w:rPr>
-                      <w:t xml:space="preserve">vol. 19, pp. 17-44, 1988. </w:t>
+                      <w:t>, R. Benigni, Ed., Boca Raton, FL, CRC Press, 2007, pp. 215-242.</w:t>
                     </w:r>
                   </w:p>
                 </w:tc>
               </w:tr>
               <w:tr>
                 <w:trPr>
-                  <w:divId w:val="974332451"/>
+                  <w:divId w:val="804271998"/>
                   <w:tblCellSpacing w:w="15" w:type="dxa"/>
                 </w:trPr>
                 <w:tc>
@@ -11420,7 +11997,7 @@
                         <w:rFonts w:ascii="Times New Roman" w:hAnsi="Times New Roman" w:cs="Times New Roman"/>
                         <w:noProof/>
                       </w:rPr>
-                      <w:t xml:space="preserve">A. Lauria, M. Ippolito and A. M. Almerico, "Combined Use of PCA and QSAR/QSPR to Predict the Drugs Mechanism of Action. An Application to the NCI ACAM Database," </w:t>
+                      <w:t xml:space="preserve">S. Majumdar and S. C. Basak, "Beware of external validation! – A Comparative Study of Several Validation Techniques used in QSAR Modelling," </w:t>
                     </w:r>
                     <w:r>
                       <w:rPr>
@@ -11429,21 +12006,21 @@
                         <w:iCs/>
                         <w:noProof/>
                       </w:rPr>
-                      <w:t xml:space="preserve">Mol. Inform., </w:t>
+                      <w:t xml:space="preserve">Curr. Comput. Aided Drug Des., </w:t>
                     </w:r>
                     <w:r>
                       <w:rPr>
                         <w:rFonts w:ascii="Times New Roman" w:hAnsi="Times New Roman" w:cs="Times New Roman"/>
                         <w:noProof/>
                       </w:rPr>
-                      <w:t xml:space="preserve">vol. 28, no. 4, pp. 387-395, 2009. </w:t>
+                      <w:t xml:space="preserve">vol. 14, p. in press, 2018. </w:t>
                     </w:r>
                   </w:p>
                 </w:tc>
               </w:tr>
               <w:tr>
                 <w:trPr>
-                  <w:divId w:val="974332451"/>
+                  <w:divId w:val="804271998"/>
                   <w:tblCellSpacing w:w="15" w:type="dxa"/>
                 </w:trPr>
                 <w:tc>
@@ -11486,7 +12063,7 @@
                         <w:rFonts w:ascii="Times New Roman" w:hAnsi="Times New Roman" w:cs="Times New Roman"/>
                         <w:noProof/>
                       </w:rPr>
-                      <w:t xml:space="preserve">S. Majumdar and S. C. Basak, "Exploring intrinsic dimensionality of chemical spaces for robust QSAR model development: A comparison of several statistical approaches," </w:t>
+                      <w:t xml:space="preserve">S. Basak, V. Magnuson, G. Niemi, R. Regal and G. Veith, "Topological indices: their nature, mutual relatedness, and applications," </w:t>
                     </w:r>
                     <w:r>
                       <w:rPr>
@@ -11495,21 +12072,21 @@
                         <w:iCs/>
                         <w:noProof/>
                       </w:rPr>
-                      <w:t xml:space="preserve">Curr. Comput. Aided Drug Des., </w:t>
+                      <w:t xml:space="preserve">Math. Modelling, </w:t>
                     </w:r>
                     <w:r>
                       <w:rPr>
                         <w:rFonts w:ascii="Times New Roman" w:hAnsi="Times New Roman" w:cs="Times New Roman"/>
                         <w:noProof/>
                       </w:rPr>
-                      <w:t xml:space="preserve">vol. 12, no. 4, pp. 294-301, 2016. </w:t>
+                      <w:t xml:space="preserve">vol. 8, pp. 300-305, 1987. </w:t>
                     </w:r>
                   </w:p>
                 </w:tc>
               </w:tr>
               <w:tr>
                 <w:trPr>
-                  <w:divId w:val="974332451"/>
+                  <w:divId w:val="804271998"/>
                   <w:tblCellSpacing w:w="15" w:type="dxa"/>
                 </w:trPr>
                 <w:tc>
@@ -11552,14 +12129,30 @@
                         <w:rFonts w:ascii="Times New Roman" w:hAnsi="Times New Roman" w:cs="Times New Roman"/>
                         <w:noProof/>
                       </w:rPr>
-                      <w:t>S. Majumdar, "Robust estimation of principal components from depth-based multivariate rank covariance matrix," 2015. [Online]. Available: http://arxiv.org/abs/1502.07042.</w:t>
+                      <w:t xml:space="preserve">A. Debnath, G. Debnath, A. Shusterman and C. Hansch, "A QSAR Investigation of the Role of Hydrophobicity in Regulating Muagenicity in the Ames Test: 1. Mutagenicity of Aromatic and Heteroaromatic Amines in Salmonella typhimurium TA98 and TA100," </w:t>
+                    </w:r>
+                    <w:r>
+                      <w:rPr>
+                        <w:rFonts w:ascii="Times New Roman" w:hAnsi="Times New Roman" w:cs="Times New Roman"/>
+                        <w:i/>
+                        <w:iCs/>
+                        <w:noProof/>
+                      </w:rPr>
+                      <w:t xml:space="preserve">Environ. Mol. Mutagen., </w:t>
+                    </w:r>
+                    <w:r>
+                      <w:rPr>
+                        <w:rFonts w:ascii="Times New Roman" w:hAnsi="Times New Roman" w:cs="Times New Roman"/>
+                        <w:noProof/>
+                      </w:rPr>
+                      <w:t xml:space="preserve">vol. 19, pp. 37-52, 1992. </w:t>
                     </w:r>
                   </w:p>
                 </w:tc>
               </w:tr>
               <w:tr>
                 <w:trPr>
-                  <w:divId w:val="974332451"/>
+                  <w:divId w:val="804271998"/>
                   <w:tblCellSpacing w:w="15" w:type="dxa"/>
                 </w:trPr>
                 <w:tc>
@@ -11602,30 +12195,14 @@
                         <w:rFonts w:ascii="Times New Roman" w:hAnsi="Times New Roman" w:cs="Times New Roman"/>
                         <w:noProof/>
                       </w:rPr>
-                      <w:t xml:space="preserve">J. Fan and R. Li, "Variable Selection via Nonconcave Penalized Likelihood and its Oracle Properties," </w:t>
-                    </w:r>
-                    <w:r>
-                      <w:rPr>
-                        <w:rFonts w:ascii="Times New Roman" w:hAnsi="Times New Roman" w:cs="Times New Roman"/>
-                        <w:i/>
-                        <w:iCs/>
-                        <w:noProof/>
-                      </w:rPr>
-                      <w:t xml:space="preserve">J. Amer. Statist. Assoc., </w:t>
-                    </w:r>
-                    <w:r>
-                      <w:rPr>
-                        <w:rFonts w:ascii="Times New Roman" w:hAnsi="Times New Roman" w:cs="Times New Roman"/>
-                        <w:noProof/>
-                      </w:rPr>
-                      <w:t xml:space="preserve">vol. 96, pp. 1348-1360, 2001. </w:t>
+                      <w:t xml:space="preserve">J. V. Soderman, CRC Handbook of Identified Carcinogens and Noncarcinogens: Carcinogenicity-Mutagenicity Database, Boca Raton, FL: CRC Press, 1982. </w:t>
                     </w:r>
                   </w:p>
                 </w:tc>
               </w:tr>
               <w:tr>
                 <w:trPr>
-                  <w:divId w:val="974332451"/>
+                  <w:divId w:val="804271998"/>
                   <w:tblCellSpacing w:w="15" w:type="dxa"/>
                 </w:trPr>
                 <w:tc>
@@ -11646,7 +12223,6 @@
                         <w:rFonts w:ascii="Times New Roman" w:hAnsi="Times New Roman" w:cs="Times New Roman"/>
                         <w:noProof/>
                       </w:rPr>
-                      <w:lastRenderedPageBreak/>
                       <w:t xml:space="preserve">[18] </w:t>
                     </w:r>
                   </w:p>
@@ -11669,30 +12245,14 @@
                         <w:rFonts w:ascii="Times New Roman" w:hAnsi="Times New Roman" w:cs="Times New Roman"/>
                         <w:noProof/>
                       </w:rPr>
-                      <w:t xml:space="preserve">V. Svetnik, A. Liaw, C. Tong and others, "Random Forest:  A Classification and Regression Tool for Compound Classification and QSAR Modeling," </w:t>
-                    </w:r>
-                    <w:r>
-                      <w:rPr>
-                        <w:rFonts w:ascii="Times New Roman" w:hAnsi="Times New Roman" w:cs="Times New Roman"/>
-                        <w:i/>
-                        <w:iCs/>
-                        <w:noProof/>
-                      </w:rPr>
-                      <w:t xml:space="preserve">J. Chem. Inf. Model., </w:t>
-                    </w:r>
-                    <w:r>
-                      <w:rPr>
-                        <w:rFonts w:ascii="Times New Roman" w:hAnsi="Times New Roman" w:cs="Times New Roman"/>
-                        <w:noProof/>
-                      </w:rPr>
-                      <w:t xml:space="preserve">vol. 43, no. 6, pp. 1947-1958, 2003. </w:t>
+                      <w:t xml:space="preserve">MolconnZ v4.05, Quincy, MA: Hall Ass. Consult., 2003. </w:t>
                     </w:r>
                   </w:p>
                 </w:tc>
               </w:tr>
               <w:tr>
                 <w:trPr>
-                  <w:divId w:val="974332451"/>
+                  <w:divId w:val="804271998"/>
                   <w:tblCellSpacing w:w="15" w:type="dxa"/>
                 </w:trPr>
                 <w:tc>
@@ -11735,7 +12295,7 @@
                         <w:rFonts w:ascii="Times New Roman" w:hAnsi="Times New Roman" w:cs="Times New Roman"/>
                         <w:noProof/>
                       </w:rPr>
-                      <w:t xml:space="preserve">P. G. Polishchuk, E. N. Muratov, A. G. Artemenko and others, "Application of Random Forest Approach to QSAR Prediction of Aquatic Toxicity," </w:t>
+                      <w:t xml:space="preserve">S. C. Basak, "Mathematical Structural Descriptors of Molecules and Biomolecules: Background and Applications," in </w:t>
                     </w:r>
                     <w:r>
                       <w:rPr>
@@ -11744,21 +12304,21 @@
                         <w:iCs/>
                         <w:noProof/>
                       </w:rPr>
-                      <w:t xml:space="preserve">J. Chem, Inf. Model., </w:t>
+                      <w:t>Advances in Mathematical Chemistry and Applications, volume 1</w:t>
                     </w:r>
                     <w:r>
                       <w:rPr>
                         <w:rFonts w:ascii="Times New Roman" w:hAnsi="Times New Roman" w:cs="Times New Roman"/>
                         <w:noProof/>
                       </w:rPr>
-                      <w:t xml:space="preserve">vol. 49, no. 11, pp. 2481-2488, 2009. </w:t>
+                      <w:t>, S. C. Basak, G. Restrepo and J. L. Villaveces, Eds., Bentham eBooks, Bentham Science Publishers and Elsevier, 2015, pp. 3-23.</w:t>
                     </w:r>
                   </w:p>
                 </w:tc>
               </w:tr>
               <w:tr>
                 <w:trPr>
-                  <w:divId w:val="974332451"/>
+                  <w:divId w:val="804271998"/>
                   <w:tblCellSpacing w:w="15" w:type="dxa"/>
                 </w:trPr>
                 <w:tc>
@@ -11801,7 +12361,7 @@
                         <w:rFonts w:ascii="Times New Roman" w:hAnsi="Times New Roman" w:cs="Times New Roman"/>
                         <w:noProof/>
                       </w:rPr>
-                      <w:t xml:space="preserve">V. E. Kuz'min, P. G. Polishchuk, A. G. Artemenko and S. A. Andronati, "Interpretation of QSAR Models Based on Random Forest Methods," </w:t>
+                      <w:t xml:space="preserve">S. C. Basak, V. R. Magnusson, G. J. Niemi and R. R. Regal, "Determining structural similarity of chemicals using graph-theoretic indices," </w:t>
                     </w:r>
                     <w:r>
                       <w:rPr>
@@ -11810,21 +12370,21 @@
                         <w:iCs/>
                         <w:noProof/>
                       </w:rPr>
-                      <w:t xml:space="preserve">Mol. Inform., </w:t>
+                      <w:t xml:space="preserve">Discrete Appl. Math., </w:t>
                     </w:r>
                     <w:r>
                       <w:rPr>
                         <w:rFonts w:ascii="Times New Roman" w:hAnsi="Times New Roman" w:cs="Times New Roman"/>
                         <w:noProof/>
                       </w:rPr>
-                      <w:t xml:space="preserve">vol. 30, no. 6-7, pp. 593-603, 2011. </w:t>
+                      <w:t xml:space="preserve">vol. 19, pp. 17-44, 1988. </w:t>
                     </w:r>
                   </w:p>
                 </w:tc>
               </w:tr>
               <w:tr>
                 <w:trPr>
-                  <w:divId w:val="974332451"/>
+                  <w:divId w:val="804271998"/>
                   <w:tblCellSpacing w:w="15" w:type="dxa"/>
                 </w:trPr>
                 <w:tc>
@@ -11867,7 +12427,7 @@
                         <w:rFonts w:ascii="Times New Roman" w:hAnsi="Times New Roman" w:cs="Times New Roman"/>
                         <w:noProof/>
                       </w:rPr>
-                      <w:t xml:space="preserve">V. Svetnik, T. Wang, C. Tong and others, "Boosting:  An Ensemble Learning Tool for Compound Classification and QSAR Modeling," </w:t>
+                      <w:t xml:space="preserve">A. Lauria, M. Ippolito and A. M. Almerico, "Combined Use of PCA and QSAR/QSPR to Predict the Drugs Mechanism of Action. An Application to the NCI ACAM Database," </w:t>
                     </w:r>
                     <w:r>
                       <w:rPr>
@@ -11876,21 +12436,21 @@
                         <w:iCs/>
                         <w:noProof/>
                       </w:rPr>
-                      <w:t xml:space="preserve">J. Chem. Inf. Model., </w:t>
+                      <w:t xml:space="preserve">Mol. Inform., </w:t>
                     </w:r>
                     <w:r>
                       <w:rPr>
                         <w:rFonts w:ascii="Times New Roman" w:hAnsi="Times New Roman" w:cs="Times New Roman"/>
                         <w:noProof/>
                       </w:rPr>
-                      <w:t xml:space="preserve">vol. 45, no. 3, pp. 786-799, 2005. </w:t>
+                      <w:t xml:space="preserve">vol. 28, no. 4, pp. 387-395, 2009. </w:t>
                     </w:r>
                   </w:p>
                 </w:tc>
               </w:tr>
               <w:tr>
                 <w:trPr>
-                  <w:divId w:val="974332451"/>
+                  <w:divId w:val="804271998"/>
                   <w:tblCellSpacing w:w="15" w:type="dxa"/>
                 </w:trPr>
                 <w:tc>
@@ -11933,7 +12493,7 @@
                         <w:rFonts w:ascii="Times New Roman" w:hAnsi="Times New Roman" w:cs="Times New Roman"/>
                         <w:noProof/>
                       </w:rPr>
-                      <w:t xml:space="preserve">R. P. Sheridan, W. M. Wang, A. Liaw and others, "Extreme Gradient Boosting as a Method for Quantitative Structure–Activity Relationships," </w:t>
+                      <w:t xml:space="preserve">S. Majumdar and S. C. Basak, "Exploring intrinsic dimensionality of chemical spaces for robust QSAR model development: A comparison of several statistical approaches," </w:t>
                     </w:r>
                     <w:r>
                       <w:rPr>
@@ -11942,21 +12502,31 @@
                         <w:iCs/>
                         <w:noProof/>
                       </w:rPr>
-                      <w:t xml:space="preserve">J. Chem. Inf. Model., </w:t>
+                      <w:t xml:space="preserve">Curr. Comput. Aided </w:t>
                     </w:r>
                     <w:r>
                       <w:rPr>
                         <w:rFonts w:ascii="Times New Roman" w:hAnsi="Times New Roman" w:cs="Times New Roman"/>
-                        <w:noProof/>
-                      </w:rPr>
-                      <w:t xml:space="preserve">vol. 56, no. 12, pp. 2353-2360, 2016. </w:t>
+                        <w:i/>
+                        <w:iCs/>
+                        <w:noProof/>
+                      </w:rPr>
+                      <w:lastRenderedPageBreak/>
+                      <w:t xml:space="preserve">Drug Des., </w:t>
+                    </w:r>
+                    <w:r>
+                      <w:rPr>
+                        <w:rFonts w:ascii="Times New Roman" w:hAnsi="Times New Roman" w:cs="Times New Roman"/>
+                        <w:noProof/>
+                      </w:rPr>
+                      <w:t xml:space="preserve">vol. 12, no. 4, pp. 294-301, 2016. </w:t>
                     </w:r>
                   </w:p>
                 </w:tc>
               </w:tr>
               <w:tr>
                 <w:trPr>
-                  <w:divId w:val="974332451"/>
+                  <w:divId w:val="804271998"/>
                   <w:tblCellSpacing w:w="15" w:type="dxa"/>
                 </w:trPr>
                 <w:tc>
@@ -11977,6 +12547,7 @@
                         <w:rFonts w:ascii="Times New Roman" w:hAnsi="Times New Roman" w:cs="Times New Roman"/>
                         <w:noProof/>
                       </w:rPr>
+                      <w:lastRenderedPageBreak/>
                       <w:t xml:space="preserve">[23] </w:t>
                     </w:r>
                   </w:p>
@@ -11999,30 +12570,14 @@
                         <w:rFonts w:ascii="Times New Roman" w:hAnsi="Times New Roman" w:cs="Times New Roman"/>
                         <w:noProof/>
                       </w:rPr>
-                      <w:t xml:space="preserve">Q.-S. Xu and Y.-Z. Liang, "Monte Carlo cross validation," </w:t>
-                    </w:r>
-                    <w:r>
-                      <w:rPr>
-                        <w:rFonts w:ascii="Times New Roman" w:hAnsi="Times New Roman" w:cs="Times New Roman"/>
-                        <w:i/>
-                        <w:iCs/>
-                        <w:noProof/>
-                      </w:rPr>
-                      <w:t xml:space="preserve">Chemom. Intell. Lab. Syst., </w:t>
-                    </w:r>
-                    <w:r>
-                      <w:rPr>
-                        <w:rFonts w:ascii="Times New Roman" w:hAnsi="Times New Roman" w:cs="Times New Roman"/>
-                        <w:noProof/>
-                      </w:rPr>
-                      <w:t xml:space="preserve">vol. 56, pp. 1-11, 2001. </w:t>
+                      <w:t>S. Majumdar, "Robust estimation of principal components from depth-based multivariate rank covariance matrix," 2015. [Online]. Available: http://arxiv.org/abs/1502.07042.</w:t>
                     </w:r>
                   </w:p>
                 </w:tc>
               </w:tr>
               <w:tr>
                 <w:trPr>
-                  <w:divId w:val="974332451"/>
+                  <w:divId w:val="804271998"/>
                   <w:tblCellSpacing w:w="15" w:type="dxa"/>
                 </w:trPr>
                 <w:tc>
@@ -12065,7 +12620,7 @@
                         <w:rFonts w:ascii="Times New Roman" w:hAnsi="Times New Roman" w:cs="Times New Roman"/>
                         <w:noProof/>
                       </w:rPr>
-                      <w:t xml:space="preserve">Y. Zhang and Y. Yang, "Cross-validation for selecting a model selection procedure," </w:t>
+                      <w:t xml:space="preserve">J. Fan and R. Li, "Variable Selection via Nonconcave Penalized Likelihood and its Oracle Properties," </w:t>
                     </w:r>
                     <w:r>
                       <w:rPr>
@@ -12074,21 +12629,21 @@
                         <w:iCs/>
                         <w:noProof/>
                       </w:rPr>
-                      <w:t xml:space="preserve">J. Econometrics, </w:t>
+                      <w:t xml:space="preserve">J. Amer. Statist. Assoc., </w:t>
                     </w:r>
                     <w:r>
                       <w:rPr>
                         <w:rFonts w:ascii="Times New Roman" w:hAnsi="Times New Roman" w:cs="Times New Roman"/>
                         <w:noProof/>
                       </w:rPr>
-                      <w:t xml:space="preserve">vol. 187, pp. 95-112, 2015. </w:t>
+                      <w:t xml:space="preserve">vol. 96, pp. 1348-1360, 2001. </w:t>
                     </w:r>
                   </w:p>
                 </w:tc>
               </w:tr>
               <w:tr>
                 <w:trPr>
-                  <w:divId w:val="974332451"/>
+                  <w:divId w:val="804271998"/>
                   <w:tblCellSpacing w:w="15" w:type="dxa"/>
                 </w:trPr>
                 <w:tc>
@@ -12131,7 +12686,7 @@
                         <w:rFonts w:ascii="Times New Roman" w:hAnsi="Times New Roman" w:cs="Times New Roman"/>
                         <w:noProof/>
                       </w:rPr>
-                      <w:t xml:space="preserve">D. Hawkins, S. Basak and D. Mills, "QSARs for chemical mutagens from structure: ridge regression fitting and diagnostics," </w:t>
+                      <w:t xml:space="preserve">V. Svetnik, A. Liaw, C. Tong and others, "Random Forest:  A Classification and Regression Tool for Compound Classification and QSAR Modeling," </w:t>
                     </w:r>
                     <w:r>
                       <w:rPr>
@@ -12140,21 +12695,21 @@
                         <w:iCs/>
                         <w:noProof/>
                       </w:rPr>
-                      <w:t xml:space="preserve">Environ. Toxicol. Pharmacol., </w:t>
+                      <w:t xml:space="preserve">J. Chem. Inf. Model., </w:t>
                     </w:r>
                     <w:r>
                       <w:rPr>
                         <w:rFonts w:ascii="Times New Roman" w:hAnsi="Times New Roman" w:cs="Times New Roman"/>
                         <w:noProof/>
                       </w:rPr>
-                      <w:t xml:space="preserve">vol. 16, pp. 37-44, 2004. </w:t>
+                      <w:t xml:space="preserve">vol. 43, no. 6, pp. 1947-1958, 2003. </w:t>
                     </w:r>
                   </w:p>
                 </w:tc>
               </w:tr>
               <w:tr>
                 <w:trPr>
-                  <w:divId w:val="974332451"/>
+                  <w:divId w:val="804271998"/>
                   <w:tblCellSpacing w:w="15" w:type="dxa"/>
                 </w:trPr>
                 <w:tc>
@@ -12197,7 +12752,7 @@
                         <w:rFonts w:ascii="Times New Roman" w:hAnsi="Times New Roman" w:cs="Times New Roman"/>
                         <w:noProof/>
                       </w:rPr>
-                      <w:t xml:space="preserve">S. C. Basak and S. Majumdar, "Current landscape of hierarchical QSAR modeling and its applications: Some comments on the importance of mathematical descriptors as well as rigorous statistical methods of model building and validation: Volume 1," in </w:t>
+                      <w:t xml:space="preserve">P. G. Polishchuk, E. N. Muratov, A. G. Artemenko and others, "Application of Random Forest Approach to QSAR Prediction of Aquatic Toxicity," </w:t>
                     </w:r>
                     <w:r>
                       <w:rPr>
@@ -12206,21 +12761,21 @@
                         <w:iCs/>
                         <w:noProof/>
                       </w:rPr>
-                      <w:t>Advances in Mathematical Chemistry and Applications</w:t>
+                      <w:t xml:space="preserve">J. Chem, Inf. Model., </w:t>
                     </w:r>
                     <w:r>
                       <w:rPr>
                         <w:rFonts w:ascii="Times New Roman" w:hAnsi="Times New Roman" w:cs="Times New Roman"/>
                         <w:noProof/>
                       </w:rPr>
-                      <w:t>, Bentham e-Books, 2016, pp. 251-281.</w:t>
+                      <w:t xml:space="preserve">vol. 49, no. 11, pp. 2481-2488, 2009. </w:t>
                     </w:r>
                   </w:p>
                 </w:tc>
               </w:tr>
               <w:tr>
                 <w:trPr>
-                  <w:divId w:val="974332451"/>
+                  <w:divId w:val="804271998"/>
                   <w:tblCellSpacing w:w="15" w:type="dxa"/>
                 </w:trPr>
                 <w:tc>
@@ -12263,7 +12818,7 @@
                         <w:rFonts w:ascii="Times New Roman" w:hAnsi="Times New Roman" w:cs="Times New Roman"/>
                         <w:noProof/>
                       </w:rPr>
-                      <w:t xml:space="preserve">R Core Team, </w:t>
+                      <w:t xml:space="preserve">V. E. Kuz'min, P. G. Polishchuk, A. G. Artemenko and S. A. Andronati, "Interpretation of QSAR Models Based on Random Forest Methods," </w:t>
                     </w:r>
                     <w:r>
                       <w:rPr>
@@ -12272,21 +12827,21 @@
                         <w:iCs/>
                         <w:noProof/>
                       </w:rPr>
-                      <w:t xml:space="preserve">R: A Language and Environment for Statistical Computing version 3.3.2, </w:t>
+                      <w:t xml:space="preserve">Mol. Inform., </w:t>
                     </w:r>
                     <w:r>
                       <w:rPr>
                         <w:rFonts w:ascii="Times New Roman" w:hAnsi="Times New Roman" w:cs="Times New Roman"/>
                         <w:noProof/>
                       </w:rPr>
-                      <w:t xml:space="preserve">2015. </w:t>
+                      <w:t xml:space="preserve">vol. 30, no. 6-7, pp. 593-603, 2011. </w:t>
                     </w:r>
                   </w:p>
                 </w:tc>
               </w:tr>
               <w:tr>
                 <w:trPr>
-                  <w:divId w:val="974332451"/>
+                  <w:divId w:val="804271998"/>
                   <w:tblCellSpacing w:w="15" w:type="dxa"/>
                 </w:trPr>
                 <w:tc>
@@ -12329,7 +12884,485 @@
                         <w:rFonts w:ascii="Times New Roman" w:hAnsi="Times New Roman" w:cs="Times New Roman"/>
                         <w:noProof/>
                       </w:rPr>
-                      <w:t xml:space="preserve">Sybyl Version 6.2, St. Louis, MO: Tripos Associates, Inc., 1995. </w:t>
+                      <w:t xml:space="preserve">V. Svetnik, T. Wang, C. Tong and others, "Boosting:  An Ensemble Learning Tool for Compound Classification and QSAR Modeling," </w:t>
+                    </w:r>
+                    <w:r>
+                      <w:rPr>
+                        <w:rFonts w:ascii="Times New Roman" w:hAnsi="Times New Roman" w:cs="Times New Roman"/>
+                        <w:i/>
+                        <w:iCs/>
+                        <w:noProof/>
+                      </w:rPr>
+                      <w:t xml:space="preserve">J. Chem. Inf. Model., </w:t>
+                    </w:r>
+                    <w:r>
+                      <w:rPr>
+                        <w:rFonts w:ascii="Times New Roman" w:hAnsi="Times New Roman" w:cs="Times New Roman"/>
+                        <w:noProof/>
+                      </w:rPr>
+                      <w:t xml:space="preserve">vol. 45, no. 3, pp. 786-799, 2005. </w:t>
+                    </w:r>
+                  </w:p>
+                </w:tc>
+              </w:tr>
+              <w:tr>
+                <w:trPr>
+                  <w:divId w:val="804271998"/>
+                  <w:tblCellSpacing w:w="15" w:type="dxa"/>
+                </w:trPr>
+                <w:tc>
+                  <w:tcPr>
+                    <w:tcW w:w="50" w:type="pct"/>
+                    <w:hideMark/>
+                  </w:tcPr>
+                  <w:p>
+                    <w:pPr>
+                      <w:pStyle w:val="Bibliography"/>
+                      <w:rPr>
+                        <w:rFonts w:ascii="Times New Roman" w:hAnsi="Times New Roman" w:cs="Times New Roman"/>
+                        <w:noProof/>
+                      </w:rPr>
+                    </w:pPr>
+                    <w:r>
+                      <w:rPr>
+                        <w:rFonts w:ascii="Times New Roman" w:hAnsi="Times New Roman" w:cs="Times New Roman"/>
+                        <w:noProof/>
+                      </w:rPr>
+                      <w:t xml:space="preserve">[29] </w:t>
+                    </w:r>
+                  </w:p>
+                </w:tc>
+                <w:tc>
+                  <w:tcPr>
+                    <w:tcW w:w="0" w:type="auto"/>
+                    <w:hideMark/>
+                  </w:tcPr>
+                  <w:p>
+                    <w:pPr>
+                      <w:pStyle w:val="Bibliography"/>
+                      <w:rPr>
+                        <w:rFonts w:ascii="Times New Roman" w:hAnsi="Times New Roman" w:cs="Times New Roman"/>
+                        <w:noProof/>
+                      </w:rPr>
+                    </w:pPr>
+                    <w:r>
+                      <w:rPr>
+                        <w:rFonts w:ascii="Times New Roman" w:hAnsi="Times New Roman" w:cs="Times New Roman"/>
+                        <w:noProof/>
+                      </w:rPr>
+                      <w:t xml:space="preserve">R. P. Sheridan, W. M. Wang, A. Liaw and others, "Extreme Gradient Boosting as a Method for Quantitative Structure–Activity Relationships," </w:t>
+                    </w:r>
+                    <w:r>
+                      <w:rPr>
+                        <w:rFonts w:ascii="Times New Roman" w:hAnsi="Times New Roman" w:cs="Times New Roman"/>
+                        <w:i/>
+                        <w:iCs/>
+                        <w:noProof/>
+                      </w:rPr>
+                      <w:t xml:space="preserve">J. Chem. Inf. Model., </w:t>
+                    </w:r>
+                    <w:r>
+                      <w:rPr>
+                        <w:rFonts w:ascii="Times New Roman" w:hAnsi="Times New Roman" w:cs="Times New Roman"/>
+                        <w:noProof/>
+                      </w:rPr>
+                      <w:t xml:space="preserve">vol. 56, no. 12, pp. 2353-2360, 2016. </w:t>
+                    </w:r>
+                  </w:p>
+                </w:tc>
+              </w:tr>
+              <w:tr>
+                <w:trPr>
+                  <w:divId w:val="804271998"/>
+                  <w:tblCellSpacing w:w="15" w:type="dxa"/>
+                </w:trPr>
+                <w:tc>
+                  <w:tcPr>
+                    <w:tcW w:w="50" w:type="pct"/>
+                    <w:hideMark/>
+                  </w:tcPr>
+                  <w:p>
+                    <w:pPr>
+                      <w:pStyle w:val="Bibliography"/>
+                      <w:rPr>
+                        <w:rFonts w:ascii="Times New Roman" w:hAnsi="Times New Roman" w:cs="Times New Roman"/>
+                        <w:noProof/>
+                      </w:rPr>
+                    </w:pPr>
+                    <w:r>
+                      <w:rPr>
+                        <w:rFonts w:ascii="Times New Roman" w:hAnsi="Times New Roman" w:cs="Times New Roman"/>
+                        <w:noProof/>
+                      </w:rPr>
+                      <w:t xml:space="preserve">[30] </w:t>
+                    </w:r>
+                  </w:p>
+                </w:tc>
+                <w:tc>
+                  <w:tcPr>
+                    <w:tcW w:w="0" w:type="auto"/>
+                    <w:hideMark/>
+                  </w:tcPr>
+                  <w:p>
+                    <w:pPr>
+                      <w:pStyle w:val="Bibliography"/>
+                      <w:rPr>
+                        <w:rFonts w:ascii="Times New Roman" w:hAnsi="Times New Roman" w:cs="Times New Roman"/>
+                        <w:noProof/>
+                      </w:rPr>
+                    </w:pPr>
+                    <w:r>
+                      <w:rPr>
+                        <w:rFonts w:ascii="Times New Roman" w:hAnsi="Times New Roman" w:cs="Times New Roman"/>
+                        <w:noProof/>
+                      </w:rPr>
+                      <w:t xml:space="preserve">Q.-S. Xu and Y.-Z. Liang, "Monte Carlo cross validation," </w:t>
+                    </w:r>
+                    <w:r>
+                      <w:rPr>
+                        <w:rFonts w:ascii="Times New Roman" w:hAnsi="Times New Roman" w:cs="Times New Roman"/>
+                        <w:i/>
+                        <w:iCs/>
+                        <w:noProof/>
+                      </w:rPr>
+                      <w:t xml:space="preserve">Chemom. Intell. Lab. Syst., </w:t>
+                    </w:r>
+                    <w:r>
+                      <w:rPr>
+                        <w:rFonts w:ascii="Times New Roman" w:hAnsi="Times New Roman" w:cs="Times New Roman"/>
+                        <w:noProof/>
+                      </w:rPr>
+                      <w:t xml:space="preserve">vol. 56, pp. 1-11, 2001. </w:t>
+                    </w:r>
+                  </w:p>
+                </w:tc>
+              </w:tr>
+              <w:tr>
+                <w:trPr>
+                  <w:divId w:val="804271998"/>
+                  <w:tblCellSpacing w:w="15" w:type="dxa"/>
+                </w:trPr>
+                <w:tc>
+                  <w:tcPr>
+                    <w:tcW w:w="50" w:type="pct"/>
+                    <w:hideMark/>
+                  </w:tcPr>
+                  <w:p>
+                    <w:pPr>
+                      <w:pStyle w:val="Bibliography"/>
+                      <w:rPr>
+                        <w:rFonts w:ascii="Times New Roman" w:hAnsi="Times New Roman" w:cs="Times New Roman"/>
+                        <w:noProof/>
+                      </w:rPr>
+                    </w:pPr>
+                    <w:r>
+                      <w:rPr>
+                        <w:rFonts w:ascii="Times New Roman" w:hAnsi="Times New Roman" w:cs="Times New Roman"/>
+                        <w:noProof/>
+                      </w:rPr>
+                      <w:t xml:space="preserve">[31] </w:t>
+                    </w:r>
+                  </w:p>
+                </w:tc>
+                <w:tc>
+                  <w:tcPr>
+                    <w:tcW w:w="0" w:type="auto"/>
+                    <w:hideMark/>
+                  </w:tcPr>
+                  <w:p>
+                    <w:pPr>
+                      <w:pStyle w:val="Bibliography"/>
+                      <w:rPr>
+                        <w:rFonts w:ascii="Times New Roman" w:hAnsi="Times New Roman" w:cs="Times New Roman"/>
+                        <w:noProof/>
+                      </w:rPr>
+                    </w:pPr>
+                    <w:r>
+                      <w:rPr>
+                        <w:rFonts w:ascii="Times New Roman" w:hAnsi="Times New Roman" w:cs="Times New Roman"/>
+                        <w:noProof/>
+                      </w:rPr>
+                      <w:t xml:space="preserve">Y. Zhang and Y. Yang, "Cross-validation for selecting a model selection procedure," </w:t>
+                    </w:r>
+                    <w:r>
+                      <w:rPr>
+                        <w:rFonts w:ascii="Times New Roman" w:hAnsi="Times New Roman" w:cs="Times New Roman"/>
+                        <w:i/>
+                        <w:iCs/>
+                        <w:noProof/>
+                      </w:rPr>
+                      <w:t xml:space="preserve">J. Econometrics, </w:t>
+                    </w:r>
+                    <w:r>
+                      <w:rPr>
+                        <w:rFonts w:ascii="Times New Roman" w:hAnsi="Times New Roman" w:cs="Times New Roman"/>
+                        <w:noProof/>
+                      </w:rPr>
+                      <w:t xml:space="preserve">vol. 187, pp. 95-112, 2015. </w:t>
+                    </w:r>
+                  </w:p>
+                </w:tc>
+              </w:tr>
+              <w:tr>
+                <w:trPr>
+                  <w:divId w:val="804271998"/>
+                  <w:tblCellSpacing w:w="15" w:type="dxa"/>
+                </w:trPr>
+                <w:tc>
+                  <w:tcPr>
+                    <w:tcW w:w="50" w:type="pct"/>
+                    <w:hideMark/>
+                  </w:tcPr>
+                  <w:p>
+                    <w:pPr>
+                      <w:pStyle w:val="Bibliography"/>
+                      <w:rPr>
+                        <w:rFonts w:ascii="Times New Roman" w:hAnsi="Times New Roman" w:cs="Times New Roman"/>
+                        <w:noProof/>
+                      </w:rPr>
+                    </w:pPr>
+                    <w:r>
+                      <w:rPr>
+                        <w:rFonts w:ascii="Times New Roman" w:hAnsi="Times New Roman" w:cs="Times New Roman"/>
+                        <w:noProof/>
+                      </w:rPr>
+                      <w:t xml:space="preserve">[32] </w:t>
+                    </w:r>
+                  </w:p>
+                </w:tc>
+                <w:tc>
+                  <w:tcPr>
+                    <w:tcW w:w="0" w:type="auto"/>
+                    <w:hideMark/>
+                  </w:tcPr>
+                  <w:p>
+                    <w:pPr>
+                      <w:pStyle w:val="Bibliography"/>
+                      <w:rPr>
+                        <w:rFonts w:ascii="Times New Roman" w:hAnsi="Times New Roman" w:cs="Times New Roman"/>
+                        <w:noProof/>
+                      </w:rPr>
+                    </w:pPr>
+                    <w:r>
+                      <w:rPr>
+                        <w:rFonts w:ascii="Times New Roman" w:hAnsi="Times New Roman" w:cs="Times New Roman"/>
+                        <w:noProof/>
+                      </w:rPr>
+                      <w:t xml:space="preserve">D. Hawkins, S. Basak and D. Mills, "QSARs for chemical mutagens from structure: ridge regression fitting and diagnostics," </w:t>
+                    </w:r>
+                    <w:r>
+                      <w:rPr>
+                        <w:rFonts w:ascii="Times New Roman" w:hAnsi="Times New Roman" w:cs="Times New Roman"/>
+                        <w:i/>
+                        <w:iCs/>
+                        <w:noProof/>
+                      </w:rPr>
+                      <w:t xml:space="preserve">Environ. Toxicol. Pharmacol., </w:t>
+                    </w:r>
+                    <w:r>
+                      <w:rPr>
+                        <w:rFonts w:ascii="Times New Roman" w:hAnsi="Times New Roman" w:cs="Times New Roman"/>
+                        <w:noProof/>
+                      </w:rPr>
+                      <w:t xml:space="preserve">vol. 16, pp. 37-44, 2004. </w:t>
+                    </w:r>
+                  </w:p>
+                </w:tc>
+              </w:tr>
+              <w:tr>
+                <w:trPr>
+                  <w:divId w:val="804271998"/>
+                  <w:tblCellSpacing w:w="15" w:type="dxa"/>
+                </w:trPr>
+                <w:tc>
+                  <w:tcPr>
+                    <w:tcW w:w="50" w:type="pct"/>
+                    <w:hideMark/>
+                  </w:tcPr>
+                  <w:p>
+                    <w:pPr>
+                      <w:pStyle w:val="Bibliography"/>
+                      <w:rPr>
+                        <w:rFonts w:ascii="Times New Roman" w:hAnsi="Times New Roman" w:cs="Times New Roman"/>
+                        <w:noProof/>
+                      </w:rPr>
+                    </w:pPr>
+                    <w:r>
+                      <w:rPr>
+                        <w:rFonts w:ascii="Times New Roman" w:hAnsi="Times New Roman" w:cs="Times New Roman"/>
+                        <w:noProof/>
+                      </w:rPr>
+                      <w:t xml:space="preserve">[33] </w:t>
+                    </w:r>
+                  </w:p>
+                </w:tc>
+                <w:tc>
+                  <w:tcPr>
+                    <w:tcW w:w="0" w:type="auto"/>
+                    <w:hideMark/>
+                  </w:tcPr>
+                  <w:p>
+                    <w:pPr>
+                      <w:pStyle w:val="Bibliography"/>
+                      <w:rPr>
+                        <w:rFonts w:ascii="Times New Roman" w:hAnsi="Times New Roman" w:cs="Times New Roman"/>
+                        <w:noProof/>
+                      </w:rPr>
+                    </w:pPr>
+                    <w:r>
+                      <w:rPr>
+                        <w:rFonts w:ascii="Times New Roman" w:hAnsi="Times New Roman" w:cs="Times New Roman"/>
+                        <w:noProof/>
+                      </w:rPr>
+                      <w:t xml:space="preserve">S. Majumdar, S. C. Basak and G. D. Grunwald, "Adapting interrelated two-way clustering method for quantitative structure-activity relationship (QSAR) modeling of mutagenicity/non-mutagenicity of a diverse set of chemicals," </w:t>
+                    </w:r>
+                    <w:r>
+                      <w:rPr>
+                        <w:rFonts w:ascii="Times New Roman" w:hAnsi="Times New Roman" w:cs="Times New Roman"/>
+                        <w:i/>
+                        <w:iCs/>
+                        <w:noProof/>
+                      </w:rPr>
+                      <w:t xml:space="preserve">Curr. Comput. Aided Drug Des., </w:t>
+                    </w:r>
+                    <w:r>
+                      <w:rPr>
+                        <w:rFonts w:ascii="Times New Roman" w:hAnsi="Times New Roman" w:cs="Times New Roman"/>
+                        <w:noProof/>
+                      </w:rPr>
+                      <w:t xml:space="preserve">vol. 9, pp. 463-471, 2013. </w:t>
+                    </w:r>
+                  </w:p>
+                </w:tc>
+              </w:tr>
+              <w:tr>
+                <w:trPr>
+                  <w:divId w:val="804271998"/>
+                  <w:tblCellSpacing w:w="15" w:type="dxa"/>
+                </w:trPr>
+                <w:tc>
+                  <w:tcPr>
+                    <w:tcW w:w="50" w:type="pct"/>
+                    <w:hideMark/>
+                  </w:tcPr>
+                  <w:p>
+                    <w:pPr>
+                      <w:pStyle w:val="Bibliography"/>
+                      <w:rPr>
+                        <w:rFonts w:ascii="Times New Roman" w:hAnsi="Times New Roman" w:cs="Times New Roman"/>
+                        <w:noProof/>
+                      </w:rPr>
+                    </w:pPr>
+                    <w:r>
+                      <w:rPr>
+                        <w:rFonts w:ascii="Times New Roman" w:hAnsi="Times New Roman" w:cs="Times New Roman"/>
+                        <w:noProof/>
+                      </w:rPr>
+                      <w:t xml:space="preserve">[34] </w:t>
+                    </w:r>
+                  </w:p>
+                </w:tc>
+                <w:tc>
+                  <w:tcPr>
+                    <w:tcW w:w="0" w:type="auto"/>
+                    <w:hideMark/>
+                  </w:tcPr>
+                  <w:p>
+                    <w:pPr>
+                      <w:pStyle w:val="Bibliography"/>
+                      <w:rPr>
+                        <w:rFonts w:ascii="Times New Roman" w:hAnsi="Times New Roman" w:cs="Times New Roman"/>
+                        <w:noProof/>
+                      </w:rPr>
+                    </w:pPr>
+                    <w:r>
+                      <w:rPr>
+                        <w:rFonts w:ascii="Times New Roman" w:hAnsi="Times New Roman" w:cs="Times New Roman"/>
+                        <w:noProof/>
+                      </w:rPr>
+                      <w:t xml:space="preserve">S. C. Basak and S. Majumdar, "Prediction of Mutagenicity of Chemicals from Their Calculated Molecular Descriptors: A Case Study with Structurally Homogeneous versus Diverse Datasets," </w:t>
+                    </w:r>
+                    <w:r>
+                      <w:rPr>
+                        <w:rFonts w:ascii="Times New Roman" w:hAnsi="Times New Roman" w:cs="Times New Roman"/>
+                        <w:i/>
+                        <w:iCs/>
+                        <w:noProof/>
+                      </w:rPr>
+                      <w:t xml:space="preserve">Curr. Comput. Aided Drug. Des., </w:t>
+                    </w:r>
+                    <w:r>
+                      <w:rPr>
+                        <w:rFonts w:ascii="Times New Roman" w:hAnsi="Times New Roman" w:cs="Times New Roman"/>
+                        <w:noProof/>
+                      </w:rPr>
+                      <w:t xml:space="preserve">vol. 11, pp. 117-123, 2015. </w:t>
+                    </w:r>
+                  </w:p>
+                </w:tc>
+              </w:tr>
+              <w:tr>
+                <w:trPr>
+                  <w:divId w:val="804271998"/>
+                  <w:tblCellSpacing w:w="15" w:type="dxa"/>
+                </w:trPr>
+                <w:tc>
+                  <w:tcPr>
+                    <w:tcW w:w="50" w:type="pct"/>
+                    <w:hideMark/>
+                  </w:tcPr>
+                  <w:p>
+                    <w:pPr>
+                      <w:pStyle w:val="Bibliography"/>
+                      <w:rPr>
+                        <w:rFonts w:ascii="Times New Roman" w:hAnsi="Times New Roman" w:cs="Times New Roman"/>
+                        <w:noProof/>
+                      </w:rPr>
+                    </w:pPr>
+                    <w:r>
+                      <w:rPr>
+                        <w:rFonts w:ascii="Times New Roman" w:hAnsi="Times New Roman" w:cs="Times New Roman"/>
+                        <w:noProof/>
+                      </w:rPr>
+                      <w:t xml:space="preserve">[35] </w:t>
+                    </w:r>
+                  </w:p>
+                </w:tc>
+                <w:tc>
+                  <w:tcPr>
+                    <w:tcW w:w="0" w:type="auto"/>
+                    <w:hideMark/>
+                  </w:tcPr>
+                  <w:p>
+                    <w:pPr>
+                      <w:pStyle w:val="Bibliography"/>
+                      <w:rPr>
+                        <w:rFonts w:ascii="Times New Roman" w:hAnsi="Times New Roman" w:cs="Times New Roman"/>
+                        <w:noProof/>
+                      </w:rPr>
+                    </w:pPr>
+                    <w:r>
+                      <w:rPr>
+                        <w:rFonts w:ascii="Times New Roman" w:hAnsi="Times New Roman" w:cs="Times New Roman"/>
+                        <w:noProof/>
+                      </w:rPr>
+                      <w:t xml:space="preserve">R Core Team, </w:t>
+                    </w:r>
+                    <w:r>
+                      <w:rPr>
+                        <w:rFonts w:ascii="Times New Roman" w:hAnsi="Times New Roman" w:cs="Times New Roman"/>
+                        <w:i/>
+                        <w:iCs/>
+                        <w:noProof/>
+                      </w:rPr>
+                      <w:t xml:space="preserve">R: A Language and Environment for Statistical Computing version 3.3.2, </w:t>
+                    </w:r>
+                    <w:r>
+                      <w:rPr>
+                        <w:rFonts w:ascii="Times New Roman" w:hAnsi="Times New Roman" w:cs="Times New Roman"/>
+                        <w:noProof/>
+                      </w:rPr>
+                      <w:t xml:space="preserve">2015. </w:t>
                     </w:r>
                   </w:p>
                 </w:tc>
@@ -12337,7 +13370,7 @@
             </w:tbl>
             <w:p>
               <w:pPr>
-                <w:divId w:val="974332451"/>
+                <w:divId w:val="804271998"/>
                 <w:rPr>
                   <w:rFonts w:ascii="Times New Roman" w:eastAsia="Times New Roman" w:hAnsi="Times New Roman" w:cs="Times New Roman"/>
                   <w:noProof/>
@@ -12367,8 +13400,7 @@
     <w:p>
       <w:pPr>
         <w:rPr>
-          <w:rFonts w:ascii="Times New Roman" w:eastAsia="Times New Roman" w:hAnsi="Times New Roman" w:cs="Times New Roman"/>
-          <w:sz w:val="24"/>
+          <w:rFonts w:ascii="Times New Roman" w:hAnsi="Times New Roman" w:cs="Times New Roman"/>
         </w:rPr>
       </w:pPr>
     </w:p>
@@ -13415,7 +14447,7 @@
     <b:Year>1992</b:Year>
     <b:Pages>37-52</b:Pages>
     <b:Volume>19</b:Volume>
-    <b:RefOrder>6</b:RefOrder>
+    <b:RefOrder>16</b:RefOrder>
   </b:Source>
   <b:Source>
     <b:Tag>Sod82</b:Tag>
@@ -13436,7 +14468,7 @@
     <b:Year>1982</b:Year>
     <b:City>Boca Raton, FL</b:City>
     <b:Publisher>CRC Press</b:Publisher>
-    <b:RefOrder>7</b:RefOrder>
+    <b:RefOrder>17</b:RefOrder>
   </b:Source>
   <b:Source>
     <b:Tag>Mol03</b:Tag>
@@ -13446,7 +14478,7 @@
     <b:Year>2003</b:Year>
     <b:Publisher>Hall Ass. Consult.</b:Publisher>
     <b:City>Quincy, MA</b:City>
-    <b:RefOrder>9</b:RefOrder>
+    <b:RefOrder>18</b:RefOrder>
   </b:Source>
   <b:Source>
     <b:Tag>Syb95</b:Tag>
@@ -13456,7 +14488,7 @@
     <b:Year>1995</b:Year>
     <b:City>St. Louis, MO</b:City>
     <b:Publisher>Tripos Associates, Inc.</b:Publisher>
-    <b:RefOrder>28</b:RefOrder>
+    <b:RefOrder>10</b:RefOrder>
   </b:Source>
   <b:Source>
     <b:Tag>Bas881</b:Tag>
@@ -13513,7 +14545,7 @@
         </b:NameList>
       </b:Author>
     </b:Author>
-    <b:RefOrder>10</b:RefOrder>
+    <b:RefOrder>11</b:RefOrder>
   </b:Source>
   <b:Source>
     <b:Tag>Ste90</b:Tag>
@@ -13532,34 +14564,7 @@
     <b:Title>MOPAC Version 6.00, QCPE #455</b:Title>
     <b:Year>1990</b:Year>
     <b:Publisher>Frank J. Seiler Research Laboratory: US Air Force Academy, CO</b:Publisher>
-    <b:RefOrder>11</b:RefOrder>
-  </b:Source>
-  <b:Source>
-    <b:Tag>Maj16</b:Tag>
-    <b:SourceType>JournalArticle</b:SourceType>
-    <b:Guid>{9EE06CD4-0643-4C65-8817-E0D7E12070BA}</b:Guid>
-    <b:Author>
-      <b:Author>
-        <b:NameList>
-          <b:Person>
-            <b:Last>Majumdar</b:Last>
-            <b:First>S.</b:First>
-          </b:Person>
-          <b:Person>
-            <b:Last>Basak</b:Last>
-            <b:First>S.</b:First>
-            <b:Middle>C.</b:Middle>
-          </b:Person>
-        </b:NameList>
-      </b:Author>
-    </b:Author>
-    <b:Title>Exploring intrinsic dimensionality of chemical spaces for robust QSAR model development: A comparison of several statistical approaches</b:Title>
-    <b:Year>2016</b:Year>
-    <b:JournalName>Curr. Comput. Aided Drug Des.</b:JournalName>
-    <b:Pages>294-301</b:Pages>
-    <b:Volume>12</b:Volume>
-    <b:Issue>4</b:Issue>
-    <b:RefOrder>15</b:RefOrder>
+    <b:RefOrder>9</b:RefOrder>
   </b:Source>
   <b:Source>
     <b:Tag>Maj151</b:Tag>
@@ -13579,7 +14584,7 @@
     <b:Year>2015</b:Year>
     <b:URL>http://arxiv.org/abs/1502.07042</b:URL>
     <b:Comments>Technical Report</b:Comments>
-    <b:RefOrder>16</b:RefOrder>
+    <b:RefOrder>23</b:RefOrder>
   </b:Source>
   <b:Source>
     <b:Tag>Fan01</b:Tag>
@@ -13604,7 +14609,7 @@
     <b:Year>2001</b:Year>
     <b:Pages>1348-1360</b:Pages>
     <b:Volume>96</b:Volume>
-    <b:RefOrder>17</b:RefOrder>
+    <b:RefOrder>24</b:RefOrder>
   </b:Source>
   <b:Source>
     <b:Tag>Lau09</b:Tag>
@@ -13635,7 +14640,7 @@
     <b:Pages>387-395</b:Pages>
     <b:Volume>28</b:Volume>
     <b:Issue>4</b:Issue>
-    <b:RefOrder>14</b:RefOrder>
+    <b:RefOrder>21</b:RefOrder>
   </b:Source>
   <b:Source>
     <b:Tag>Sve03</b:Tag>
@@ -13668,7 +14673,7 @@
     <b:Pages>1947-1958</b:Pages>
     <b:Volume>43</b:Volume>
     <b:Issue>6</b:Issue>
-    <b:RefOrder>18</b:RefOrder>
+    <b:RefOrder>25</b:RefOrder>
   </b:Source>
   <b:Source>
     <b:Tag>Pol09</b:Tag>
@@ -13704,7 +14709,7 @@
     <b:Pages>2481-2488</b:Pages>
     <b:Volume>49</b:Volume>
     <b:Issue>11</b:Issue>
-    <b:RefOrder>19</b:RefOrder>
+    <b:RefOrder>26</b:RefOrder>
   </b:Source>
   <b:Source>
     <b:Tag>Kuz11</b:Tag>
@@ -13742,7 +14747,7 @@
     <b:Pages>593-603</b:Pages>
     <b:Volume>30</b:Volume>
     <b:Issue>6-7</b:Issue>
-    <b:RefOrder>20</b:RefOrder>
+    <b:RefOrder>27</b:RefOrder>
   </b:Source>
   <b:Source>
     <b:Tag>RCo14</b:Tag>
@@ -13759,7 +14764,7 @@
         </b:NameList>
       </b:Author>
     </b:Author>
-    <b:RefOrder>27</b:RefOrder>
+    <b:RefOrder>35</b:RefOrder>
   </b:Source>
   <b:Source>
     <b:Tag>Sve05</b:Tag>
@@ -13792,7 +14797,7 @@
     <b:Pages>786-799</b:Pages>
     <b:Volume>45</b:Volume>
     <b:Issue>3</b:Issue>
-    <b:RefOrder>21</b:RefOrder>
+    <b:RefOrder>28</b:RefOrder>
   </b:Source>
   <b:Source>
     <b:Tag>She16</b:Tag>
@@ -13827,7 +14832,7 @@
     <b:Pages>2353-2360</b:Pages>
     <b:Volume>56</b:Volume>
     <b:Issue>12</b:Issue>
-    <b:RefOrder>22</b:RefOrder>
+    <b:RefOrder>29</b:RefOrder>
   </b:Source>
   <b:Source>
     <b:Tag>XuQ01</b:Tag>
@@ -13852,7 +14857,7 @@
     <b:Year>2001</b:Year>
     <b:Pages>1-11</b:Pages>
     <b:Volume>56</b:Volume>
-    <b:RefOrder>23</b:RefOrder>
+    <b:RefOrder>30</b:RefOrder>
   </b:Source>
   <b:Source>
     <b:Tag>Zha15</b:Tag>
@@ -13877,7 +14882,7 @@
     <b:Year>2015</b:Year>
     <b:Pages>95-112</b:Pages>
     <b:Volume>187</b:Volume>
-    <b:RefOrder>24</b:RefOrder>
+    <b:RefOrder>31</b:RefOrder>
   </b:Source>
   <b:Source>
     <b:Tag>Bas151</b:Tag>
@@ -13917,7 +14922,7 @@
     <b:Year>2015</b:Year>
     <b:Pages>3-23</b:Pages>
     <b:Publisher>Bentham eBooks, Bentham Science Publishers and Elsevier</b:Publisher>
-    <b:RefOrder>12</b:RefOrder>
+    <b:RefOrder>19</b:RefOrder>
   </b:Source>
   <b:Source>
     <b:Tag>Tox18</b:Tag>
@@ -13965,7 +14970,7 @@
     <b:Year>1988</b:Year>
     <b:Pages>17-44</b:Pages>
     <b:Volume>19</b:Volume>
-    <b:RefOrder>13</b:RefOrder>
+    <b:RefOrder>20</b:RefOrder>
   </b:Source>
   <b:Source>
     <b:Tag>Nat84</b:Tag>
@@ -14045,7 +15050,7 @@
     <b:JournalName>Environ. Toxicol. Pharmacol.</b:JournalName>
     <b:Pages>37-44</b:Pages>
     <b:Volume>16</b:Volume>
-    <b:RefOrder>25</b:RefOrder>
+    <b:RefOrder>32</b:RefOrder>
   </b:Source>
   <b:Source>
     <b:Tag>Bas16</b:Tag>
@@ -14071,13 +15076,276 @@
     </b:Author>
     <b:BookTitle>Advances in Mathematical Chemistry and Applications</b:BookTitle>
     <b:Publisher>Bentham e-Books</b:Publisher>
-    <b:RefOrder>26</b:RefOrder>
+    <b:RefOrder>7</b:RefOrder>
+  </b:Source>
+  <b:Source>
+    <b:Tag>Bas99</b:Tag>
+    <b:SourceType>BookSection</b:SourceType>
+    <b:Guid>{58D9957F-1E58-4EB2-A29D-2A9D9F24E5E7}</b:Guid>
+    <b:Author>
+      <b:Author>
+        <b:NameList>
+          <b:Person>
+            <b:Last>Basak</b:Last>
+            <b:First>S.</b:First>
+            <b:Middle>C.</b:Middle>
+          </b:Person>
+          <b:Person>
+            <b:Last>Gute</b:Last>
+            <b:First>B.</b:First>
+            <b:Middle>D.</b:Middle>
+          </b:Person>
+          <b:Person>
+            <b:Last>Grunwald</b:Last>
+            <b:First>G.</b:First>
+            <b:Middle>D.</b:Middle>
+          </b:Person>
+        </b:NameList>
+      </b:Author>
+      <b:Editor>
+        <b:NameList>
+          <b:Person>
+            <b:Last>Devillers</b:Last>
+            <b:First>J.</b:First>
+          </b:Person>
+          <b:Person>
+            <b:Last>Balaban</b:Last>
+            <b:First>A.</b:First>
+            <b:Middle>T.</b:Middle>
+          </b:Person>
+        </b:NameList>
+      </b:Editor>
+    </b:Author>
+    <b:Title>A hierarchical approach to the development of QSAR models using topological, geometrical and quantum chemical parameters</b:Title>
+    <b:Year>1999</b:Year>
+    <b:Publisher>Gordon and Breach Science Publishers</b:Publisher>
+    <b:City>Amsterdam, The Netherlands</b:City>
+    <b:BookTitle>Topological Indices and Related Descriptors in QSAR and QSPR</b:BookTitle>
+    <b:Pages>675-696</b:Pages>
+    <b:RefOrder>12</b:RefOrder>
+  </b:Source>
+  <b:Source>
+    <b:Tag>Basaketal07</b:Tag>
+    <b:SourceType>BookSection</b:SourceType>
+    <b:Guid>{379EB732-1643-4478-92A9-5054358FD863}</b:Guid>
+    <b:Author>
+      <b:Author>
+        <b:NameList>
+          <b:Person>
+            <b:Last>Basak</b:Last>
+            <b:First>S.</b:First>
+            <b:Middle>C.</b:Middle>
+          </b:Person>
+          <b:Person>
+            <b:Last>Mills</b:Last>
+            <b:First>D.</b:First>
+          </b:Person>
+          <b:Person>
+            <b:Last>Gute</b:Last>
+            <b:First>B.</b:First>
+            <b:Middle>D.</b:Middle>
+          </b:Person>
+          <b:Person>
+            <b:Last>Hawkins</b:Last>
+            <b:First>D.</b:First>
+            <b:Middle>M.</b:Middle>
+          </b:Person>
+        </b:NameList>
+      </b:Author>
+      <b:Editor>
+        <b:NameList>
+          <b:Person>
+            <b:Last>Benigni</b:Last>
+            <b:First>R.</b:First>
+          </b:Person>
+        </b:NameList>
+      </b:Editor>
+    </b:Author>
+    <b:Title>Predicting Mutagenicity of Congeneric and Diverse Sets of Chemicals Using Computed Molecular Descriptors: A Hierarchical Approach</b:Title>
+    <b:Year>2007</b:Year>
+    <b:Pages>215-242</b:Pages>
+    <b:BookTitle>Quantitative structure-activity relationship (QSAR) models of mutagens and carcinogens</b:BookTitle>
+    <b:City>Boca Raton, FL</b:City>
+    <b:Publisher>CRC Press</b:Publisher>
+    <b:RefOrder>13</b:RefOrder>
+  </b:Source>
+  <b:Source>
+    <b:Tag>Maj13</b:Tag>
+    <b:SourceType>JournalArticle</b:SourceType>
+    <b:Guid>{6BAF4478-0FF0-4B93-B759-9DBFCE1709A3}</b:Guid>
+    <b:Author>
+      <b:Author>
+        <b:NameList>
+          <b:Person>
+            <b:Last>Majumdar</b:Last>
+            <b:First>S</b:First>
+          </b:Person>
+          <b:Person>
+            <b:Last>Basak</b:Last>
+            <b:First>S.</b:First>
+            <b:Middle>C.</b:Middle>
+          </b:Person>
+          <b:Person>
+            <b:Last>Grunwald</b:Last>
+            <b:First>G.</b:First>
+            <b:Middle>D.</b:Middle>
+          </b:Person>
+        </b:NameList>
+      </b:Author>
+    </b:Author>
+    <b:Title>Adapting interrelated two-way clustering method for quantitative structure-activity relationship (QSAR) modeling of mutagenicity/non-mutagenicity of a diverse set of chemicals</b:Title>
+    <b:Year>2013</b:Year>
+    <b:Pages>463-471</b:Pages>
+    <b:JournalName>Curr. Comput. Aided Drug Des.</b:JournalName>
+    <b:Volume>9</b:Volume>
+    <b:RefOrder>33</b:RefOrder>
+  </b:Source>
+  <b:Source>
+    <b:Tag>Maj16</b:Tag>
+    <b:SourceType>JournalArticle</b:SourceType>
+    <b:Guid>{9EE06CD4-0643-4C65-8817-E0D7E12070BA}</b:Guid>
+    <b:Author>
+      <b:Author>
+        <b:NameList>
+          <b:Person>
+            <b:Last>Majumdar</b:Last>
+            <b:First>S.</b:First>
+          </b:Person>
+          <b:Person>
+            <b:Last>Basak</b:Last>
+            <b:First>S.</b:First>
+            <b:Middle>C.</b:Middle>
+          </b:Person>
+        </b:NameList>
+      </b:Author>
+    </b:Author>
+    <b:Title>Exploring intrinsic dimensionality of chemical spaces for robust QSAR model development: A comparison of several statistical approaches</b:Title>
+    <b:Year>2016</b:Year>
+    <b:JournalName>Curr. Comput. Aided Drug Des.</b:JournalName>
+    <b:Pages>294-301</b:Pages>
+    <b:Volume>12</b:Volume>
+    <b:Issue>4</b:Issue>
+    <b:RefOrder>22</b:RefOrder>
+  </b:Source>
+  <b:Source>
+    <b:Tag>Maj15</b:Tag>
+    <b:SourceType>JournalArticle</b:SourceType>
+    <b:Guid>{D3BC5041-67B3-44B5-8F38-822753878116}</b:Guid>
+    <b:Title>Prediction of Mutagenicity of Chemicals from Their Calculated Molecular Descriptors: A Case Study with Structurally Homogeneous versus Diverse Datasets</b:Title>
+    <b:Year>2015</b:Year>
+    <b:Author>
+      <b:Author>
+        <b:NameList>
+          <b:Person>
+            <b:Last>Basak</b:Last>
+            <b:First>S.</b:First>
+            <b:Middle>C.</b:Middle>
+          </b:Person>
+          <b:Person>
+            <b:Last>Majumdar</b:Last>
+            <b:First>S.</b:First>
+          </b:Person>
+        </b:NameList>
+      </b:Author>
+    </b:Author>
+    <b:JournalName>Curr. Comput. Aided Drug. Des.</b:JournalName>
+    <b:Pages>117-123</b:Pages>
+    <b:Volume>11</b:Volume>
+    <b:RefOrder>34</b:RefOrder>
+  </b:Source>
+  <b:Source>
+    <b:Tag>Maj18</b:Tag>
+    <b:SourceType>JournalArticle</b:SourceType>
+    <b:Guid>{23710031-63C2-45F3-8594-4222943A2577}</b:Guid>
+    <b:Author>
+      <b:Author>
+        <b:NameList>
+          <b:Person>
+            <b:Last>Majumdar</b:Last>
+            <b:First>S.</b:First>
+          </b:Person>
+          <b:Person>
+            <b:Last>Basak</b:Last>
+            <b:First>S.</b:First>
+            <b:Middle>C.</b:Middle>
+          </b:Person>
+        </b:NameList>
+      </b:Author>
+    </b:Author>
+    <b:Title>Beware of external validation! – A Comparative Study of Several Validation Techniques used in QSAR Modelling</b:Title>
+    <b:JournalName>Curr. Comput. Aided Drug Des.</b:JournalName>
+    <b:Year>2018</b:Year>
+    <b:Pages>in press</b:Pages>
+    <b:Volume>14</b:Volume>
+    <b:RefOrder>14</b:RefOrder>
+  </b:Source>
+  <b:Source>
+    <b:Tag>Bas872</b:Tag>
+    <b:SourceType>JournalArticle</b:SourceType>
+    <b:Guid>{AA442AB1-3222-4070-8FAF-567B08C542EA}</b:Guid>
+    <b:Author>
+      <b:Author>
+        <b:NameList>
+          <b:Person>
+            <b:Last>Basak</b:Last>
+            <b:First>S.C.</b:First>
+          </b:Person>
+          <b:Person>
+            <b:Last>Magnuson</b:Last>
+            <b:First>V.R.</b:First>
+          </b:Person>
+          <b:Person>
+            <b:Last>Niemi</b:Last>
+            <b:First>G.J.</b:First>
+          </b:Person>
+          <b:Person>
+            <b:Last>Regal</b:Last>
+            <b:First>R.R</b:First>
+          </b:Person>
+          <b:Person>
+            <b:Last>Veith</b:Last>
+            <b:First>G.D.</b:First>
+          </b:Person>
+        </b:NameList>
+      </b:Author>
+    </b:Author>
+    <b:Title>Topological indices: their nature, mutual relatedness, and applications</b:Title>
+    <b:Year>1987</b:Year>
+    <b:JournalName>Math. Modelling</b:JournalName>
+    <b:Pages>300-305</b:Pages>
+    <b:Volume>8</b:Volume>
+    <b:RefOrder>15</b:RefOrder>
+  </b:Source>
+  <b:Source>
+    <b:Tag>Pip10</b:Tag>
+    <b:SourceType>Report</b:SourceType>
+    <b:Guid>{08683F17-1B9B-4D42-9D42-FC3A4A81DBDD}</b:Guid>
+    <b:Author>
+      <b:Author>
+        <b:NameList>
+          <b:Person>
+            <b:Last>Piparo</b:Last>
+            <b:First>E.</b:First>
+            <b:Middle>L.</b:Middle>
+          </b:Person>
+          <b:Person>
+            <b:Last>Worth</b:Last>
+            <b:First>A.</b:First>
+          </b:Person>
+        </b:NameList>
+      </b:Author>
+    </b:Author>
+    <b:Title>Review of QSAR Models and Software Tools for Predicting Developmental and Reproductive Toxicity</b:Title>
+    <b:Year>2010</b:Year>
+    <b:Publisher>JRC Scientific and Technical Reports EUR 24522 EN</b:Publisher>
+    <b:City>Ispra, Italy</b:City>
+    <b:RefOrder>6</b:RefOrder>
   </b:Source>
 </b:Sources>
 </file>
 
 <file path=customXml/itemProps1.xml><?xml version="1.0" encoding="utf-8"?>
-<ds:datastoreItem xmlns:ds="http://schemas.openxmlformats.org/officeDocument/2006/customXml" ds:itemID="{A7A87952-6651-4A35-8E18-94233E6F137B}">
+<ds:datastoreItem xmlns:ds="http://schemas.openxmlformats.org/officeDocument/2006/customXml" ds:itemID="{BD0FB1A2-6BF7-40A0-9393-A83FCC4191F1}">
   <ds:schemaRefs>
     <ds:schemaRef ds:uri="http://schemas.openxmlformats.org/officeDocument/2006/bibliography"/>
   </ds:schemaRefs>

</xml_diff>